<commit_message>
ModulA finishes, add only figures
</commit_message>
<xml_diff>
--- a/KIS_TecajR_Vsebina_20102020.docx
+++ b/KIS_TecajR_Vsebina_20102020.docx
@@ -1073,25 +1073,7 @@
           <w:color w:val="000000"/>
           <w:lang w:val="sl-SI"/>
         </w:rPr>
-        <w:t xml:space="preserve">Termin: </w:t>
-      </w:r>
-      <w:r>
-        <w:rPr>
-          <w:b w:val="false"/>
-          <w:bCs w:val="false"/>
-          <w:color w:val="000000"/>
-          <w:lang w:val="sl-SI"/>
-        </w:rPr>
-        <w:t xml:space="preserve">november </w:t>
-      </w:r>
-      <w:r>
-        <w:rPr>
-          <w:b w:val="false"/>
-          <w:bCs w:val="false"/>
-          <w:color w:val="000000"/>
-          <w:lang w:val="sl-SI"/>
-        </w:rPr>
-        <w:t>2020</w:t>
+        <w:t>Termin: november 2020</w:t>
       </w:r>
     </w:p>
     <w:p>
@@ -1130,25 +1112,7 @@
           <w:color w:val="000000"/>
           <w:lang w:val="sl-SI"/>
         </w:rPr>
-        <w:t xml:space="preserve">Material: predstavitev v pdf obliki, primeri kode (Rmd ali R) na </w:t>
-      </w:r>
-      <w:r>
-        <w:rPr>
-          <w:b w:val="false"/>
-          <w:bCs w:val="false"/>
-          <w:color w:val="000000"/>
-          <w:lang w:val="sl-SI"/>
-        </w:rPr>
-        <w:t>platformi Basecamp in github-u</w:t>
-      </w:r>
-      <w:r>
-        <w:rPr>
-          <w:b w:val="false"/>
-          <w:bCs w:val="false"/>
-          <w:color w:val="000000"/>
-          <w:lang w:val="sl-SI"/>
-        </w:rPr>
-        <w:t>, potrebne datoteke za delo</w:t>
+        <w:t>Material: predstavitev v pdf obliki, primeri kode (Rmd ali R) na platformi Basecamp in github-u, potrebne datoteke za delo</w:t>
       </w:r>
     </w:p>
     <w:p>
@@ -1225,14 +1189,7 @@
           <w:color w:val="000000"/>
           <w:lang w:val="sl-SI"/>
         </w:rPr>
-        <w:t xml:space="preserve">Termin: </w:t>
-      </w:r>
-      <w:r>
-        <w:rPr>
-          <w:color w:val="000000"/>
-          <w:lang w:val="sl-SI"/>
-        </w:rPr>
-        <w:t>januar 2021</w:t>
+        <w:t>Termin: januar 2021</w:t>
       </w:r>
     </w:p>
     <w:p>
@@ -1345,14 +1302,7 @@
           <w:color w:val="000000"/>
           <w:lang w:val="sl-SI"/>
         </w:rPr>
-        <w:t xml:space="preserve">Termin: </w:t>
-      </w:r>
-      <w:r>
-        <w:rPr>
-          <w:color w:val="000000"/>
-          <w:lang w:val="sl-SI"/>
-        </w:rPr>
-        <w:t>februar 2021</w:t>
+        <w:t>Termin: februar 2021</w:t>
       </w:r>
     </w:p>
     <w:p>
@@ -1393,16 +1343,7 @@
           <w:color w:val="000000"/>
           <w:lang w:val="sl-SI"/>
         </w:rPr>
-        <w:t xml:space="preserve">na </w:t>
-      </w:r>
-      <w:r>
-        <w:rPr>
-          <w:b w:val="false"/>
-          <w:bCs w:val="false"/>
-          <w:color w:val="000000"/>
-          <w:lang w:val="sl-SI"/>
-        </w:rPr>
-        <w:t>platformi Basecamp in github-u</w:t>
+        <w:t>na platformi Basecamp in github-u</w:t>
       </w:r>
       <w:r>
         <w:rPr>
@@ -1481,7 +1422,7 @@
         <w:pStyle w:val="Heading2"/>
         <w:numPr>
           <w:ilvl w:val="2"/>
-          <w:numId w:val="2"/>
+          <w:numId w:val="3"/>
         </w:numPr>
         <w:rPr/>
       </w:pPr>
@@ -1494,101 +1435,17 @@
       <w:bookmarkStart w:id="5" w:name="_Toc46984004"/>
       <w:r>
         <w:rPr/>
-        <w:t>1 Spoznavanje z R-studiem</w:t>
+        <w:t xml:space="preserve">1 Spoznavanje z </w:t>
+      </w:r>
+      <w:r>
+        <w:rPr/>
+        <w:t>R-om in</w:t>
+      </w:r>
+      <w:r>
+        <w:rPr/>
+        <w:t xml:space="preserve"> R-studiem</w:t>
       </w:r>
       <w:bookmarkEnd w:id="5"/>
-    </w:p>
-    <w:p>
-      <w:pPr>
-        <w:pStyle w:val="Normal"/>
-        <w:numPr>
-          <w:ilvl w:val="0"/>
-          <w:numId w:val="3"/>
-        </w:numPr>
-        <w:rPr>
-          <w:rFonts w:ascii="Arial" w:hAnsi="Arial"/>
-          <w:color w:val="000000"/>
-          <w:lang w:val="sl-SI"/>
-        </w:rPr>
-      </w:pPr>
-      <w:r>
-        <w:rPr>
-          <w:color w:val="000000"/>
-          <w:lang w:val="sl-SI"/>
-        </w:rPr>
-        <w:t>struktura R-studia</w:t>
-      </w:r>
-    </w:p>
-    <w:p>
-      <w:pPr>
-        <w:pStyle w:val="Normal"/>
-        <w:numPr>
-          <w:ilvl w:val="0"/>
-          <w:numId w:val="3"/>
-        </w:numPr>
-        <w:rPr>
-          <w:rFonts w:ascii="Arial" w:hAnsi="Arial"/>
-          <w:color w:val="000000"/>
-          <w:lang w:val="sl-SI"/>
-        </w:rPr>
-      </w:pPr>
-      <w:r>
-        <w:rPr>
-          <w:color w:val="000000"/>
-          <w:lang w:val="sl-SI"/>
-        </w:rPr>
-        <w:t>pisanje programske kode in izvrševanje ukazov</w:t>
-      </w:r>
-    </w:p>
-    <w:p>
-      <w:pPr>
-        <w:pStyle w:val="Normal"/>
-        <w:numPr>
-          <w:ilvl w:val="0"/>
-          <w:numId w:val="3"/>
-        </w:numPr>
-        <w:rPr>
-          <w:rFonts w:ascii="Arial" w:hAnsi="Arial"/>
-          <w:color w:val="000000"/>
-          <w:lang w:val="sl-SI"/>
-        </w:rPr>
-      </w:pPr>
-      <w:r>
-        <w:rPr>
-          <w:color w:val="000000"/>
-          <w:lang w:val="sl-SI"/>
-        </w:rPr>
-        <w:t>nameščanje paketov in nalaganje knjižnic</w:t>
-      </w:r>
-    </w:p>
-    <w:p>
-      <w:pPr>
-        <w:pStyle w:val="Normal"/>
-        <w:rPr>
-          <w:rFonts w:ascii="Arial" w:hAnsi="Arial"/>
-        </w:rPr>
-      </w:pPr>
-      <w:r>
-        <w:rPr/>
-      </w:r>
-    </w:p>
-    <w:p>
-      <w:pPr>
-        <w:pStyle w:val="Heading2"/>
-        <w:rPr>
-          <w:color w:val="000000"/>
-          <w:lang w:val="sl-SI"/>
-        </w:rPr>
-      </w:pPr>
-      <w:bookmarkStart w:id="6" w:name="__RefHeading___Toc5949_3356873930"/>
-      <w:bookmarkEnd w:id="6"/>
-      <w:r>
-        <w:rPr>
-          <w:color w:val="000000"/>
-          <w:lang w:val="sl-SI"/>
-        </w:rPr>
-        <w:t>2.2 Spoznavanje s kodo</w:t>
-      </w:r>
     </w:p>
     <w:p>
       <w:pPr>
@@ -1608,7 +1465,7 @@
           <w:color w:val="000000"/>
           <w:lang w:val="sl-SI"/>
         </w:rPr>
-        <w:t>podatkovni tipi</w:t>
+        <w:t>struktura R-studia</w:t>
       </w:r>
     </w:p>
     <w:p>
@@ -1629,7 +1486,7 @@
           <w:color w:val="000000"/>
           <w:lang w:val="sl-SI"/>
         </w:rPr>
-        <w:t>podatkovne strukture</w:t>
+        <w:t>pisanje programske kode in izvrševanje ukazov</w:t>
       </w:r>
     </w:p>
     <w:p>
@@ -1639,18 +1496,14 @@
           <w:ilvl w:val="0"/>
           <w:numId w:val="4"/>
         </w:numPr>
-        <w:rPr>
-          <w:rFonts w:ascii="Arial" w:hAnsi="Arial"/>
-          <w:color w:val="000000"/>
-          <w:lang w:val="sl-SI"/>
-        </w:rPr>
-      </w:pPr>
-      <w:r>
-        <w:rPr>
-          <w:color w:val="000000"/>
-          <w:lang w:val="sl-SI"/>
-        </w:rPr>
-        <w:t>osnovne računske operacije in operatorji</w:t>
+        <w:rPr/>
+      </w:pPr>
+      <w:r>
+        <w:rPr>
+          <w:color w:val="000000"/>
+          <w:lang w:val="sl-SI"/>
+        </w:rPr>
+        <w:t>nameščanje paketov in nalaganje knjižnic</w:t>
       </w:r>
     </w:p>
     <w:p>
@@ -1660,48 +1513,6 @@
           <w:ilvl w:val="0"/>
           <w:numId w:val="4"/>
         </w:numPr>
-        <w:rPr>
-          <w:rFonts w:ascii="Arial" w:hAnsi="Arial"/>
-          <w:color w:val="000000"/>
-          <w:lang w:val="sl-SI"/>
-        </w:rPr>
-      </w:pPr>
-      <w:r>
-        <w:rPr>
-          <w:color w:val="000000"/>
-          <w:lang w:val="sl-SI"/>
-        </w:rPr>
-        <w:t>osnovne “vgrajene” funkcije in pomoč</w:t>
-      </w:r>
-    </w:p>
-    <w:p>
-      <w:pPr>
-        <w:pStyle w:val="Normal"/>
-        <w:numPr>
-          <w:ilvl w:val="0"/>
-          <w:numId w:val="4"/>
-        </w:numPr>
-        <w:rPr>
-          <w:rFonts w:ascii="Arial" w:hAnsi="Arial"/>
-          <w:color w:val="000000"/>
-          <w:lang w:val="sl-SI"/>
-        </w:rPr>
-      </w:pPr>
-      <w:r>
-        <w:rPr>
-          <w:color w:val="000000"/>
-          <w:lang w:val="sl-SI"/>
-        </w:rPr>
-        <w:t>dobre prakse pisanja in shranjevanja kode</w:t>
-      </w:r>
-    </w:p>
-    <w:p>
-      <w:pPr>
-        <w:pStyle w:val="Normal"/>
-        <w:numPr>
-          <w:ilvl w:val="0"/>
-          <w:numId w:val="4"/>
-        </w:numPr>
         <w:rPr/>
       </w:pPr>
       <w:r>
@@ -1724,27 +1535,6 @@
     <w:p>
       <w:pPr>
         <w:pStyle w:val="Normal"/>
-        <w:numPr>
-          <w:ilvl w:val="0"/>
-          <w:numId w:val="4"/>
-        </w:numPr>
-        <w:rPr>
-          <w:rFonts w:ascii="Arial" w:hAnsi="Arial"/>
-          <w:color w:val="000000"/>
-          <w:lang w:val="sl-SI"/>
-        </w:rPr>
-      </w:pPr>
-      <w:r>
-        <w:rPr>
-          <w:color w:val="000000"/>
-          <w:lang w:val="sl-SI"/>
-        </w:rPr>
-        <w:t>najpogostejše napake</w:t>
-      </w:r>
-    </w:p>
-    <w:p>
-      <w:pPr>
-        <w:pStyle w:val="Normal"/>
         <w:rPr>
           <w:rFonts w:ascii="Arial" w:hAnsi="Arial"/>
         </w:rPr>
@@ -1756,26 +1546,20 @@
     <w:p>
       <w:pPr>
         <w:pStyle w:val="Heading2"/>
-        <w:rPr/>
-      </w:pPr>
-      <w:bookmarkStart w:id="7" w:name="__RefHeading___Toc5951_3356873930"/>
-      <w:bookmarkEnd w:id="7"/>
-      <w:r>
-        <w:rPr>
-          <w:color w:val="000000"/>
-          <w:lang w:val="sl-SI"/>
-        </w:rPr>
-        <w:t>2.3</w:t>
-      </w:r>
-      <w:bookmarkStart w:id="8" w:name="_Toc46984005"/>
-      <w:r>
-        <w:rPr>
-          <w:color w:val="000000"/>
-          <w:lang w:val="sl-SI"/>
-        </w:rPr>
-        <w:t xml:space="preserve"> Osnove organizacije in dela z datotekami</w:t>
-      </w:r>
-      <w:bookmarkEnd w:id="8"/>
+        <w:rPr>
+          <w:color w:val="000000"/>
+          <w:lang w:val="sl-SI"/>
+        </w:rPr>
+      </w:pPr>
+      <w:bookmarkStart w:id="6" w:name="__RefHeading___Toc5949_3356873930"/>
+      <w:bookmarkEnd w:id="6"/>
+      <w:r>
+        <w:rPr>
+          <w:color w:val="000000"/>
+          <w:lang w:val="sl-SI"/>
+        </w:rPr>
+        <w:t>2.2 Spoznavanje s kodo</w:t>
+      </w:r>
     </w:p>
     <w:p>
       <w:pPr>
@@ -1795,7 +1579,7 @@
           <w:color w:val="000000"/>
           <w:lang w:val="sl-SI"/>
         </w:rPr>
-        <w:t>kako nastaviti delovni imenik</w:t>
+        <w:t>podatkovni tipi</w:t>
       </w:r>
     </w:p>
     <w:p>
@@ -1816,7 +1600,7 @@
           <w:color w:val="000000"/>
           <w:lang w:val="sl-SI"/>
         </w:rPr>
-        <w:t>branje / pisanje različnih tipov datotek</w:t>
+        <w:t>podatkovne strukture</w:t>
       </w:r>
     </w:p>
     <w:p>
@@ -1837,8 +1621,60 @@
           <w:color w:val="000000"/>
           <w:lang w:val="sl-SI"/>
         </w:rPr>
-        <w:t>lastnosti prebranih podatkov</w:t>
-      </w:r>
+        <w:t>osnovne računske operacije in operatorji</w:t>
+      </w:r>
+    </w:p>
+    <w:p>
+      <w:pPr>
+        <w:pStyle w:val="Normal"/>
+        <w:numPr>
+          <w:ilvl w:val="0"/>
+          <w:numId w:val="5"/>
+        </w:numPr>
+        <w:rPr/>
+      </w:pPr>
+      <w:r>
+        <w:rPr>
+          <w:color w:val="000000"/>
+          <w:lang w:val="sl-SI"/>
+        </w:rPr>
+        <w:t>osnovne “vgrajene” funkcije</w:t>
+      </w:r>
+    </w:p>
+    <w:p>
+      <w:pPr>
+        <w:pStyle w:val="Normal"/>
+        <w:rPr>
+          <w:rFonts w:ascii="Arial" w:hAnsi="Arial"/>
+        </w:rPr>
+      </w:pPr>
+      <w:r>
+        <w:rPr/>
+      </w:r>
+    </w:p>
+    <w:p>
+      <w:pPr>
+        <w:pStyle w:val="Heading2"/>
+        <w:rPr/>
+      </w:pPr>
+      <w:bookmarkStart w:id="7" w:name="__RefHeading___Toc5951_3356873930"/>
+      <w:bookmarkEnd w:id="7"/>
+      <w:r>
+        <w:rPr>
+          <w:color w:val="000000"/>
+          <w:lang w:val="sl-SI"/>
+        </w:rPr>
+        <w:t>2.3</w:t>
+      </w:r>
+      <w:bookmarkStart w:id="8" w:name="_Toc46984005"/>
+      <w:r>
+        <w:rPr>
+          <w:color w:val="000000"/>
+          <w:lang w:val="sl-SI"/>
+        </w:rPr>
+        <w:t xml:space="preserve"> Osnove organizacije in dela z datotekami</w:t>
+      </w:r>
+      <w:bookmarkEnd w:id="8"/>
     </w:p>
     <w:p>
       <w:pPr>
@@ -1858,7 +1694,7 @@
           <w:color w:val="000000"/>
           <w:lang w:val="sl-SI"/>
         </w:rPr>
-        <w:t>primer branja podatkov</w:t>
+        <w:t>kako nastaviti delovni imenik</w:t>
       </w:r>
     </w:p>
     <w:p>
@@ -1879,6 +1715,69 @@
           <w:color w:val="000000"/>
           <w:lang w:val="sl-SI"/>
         </w:rPr>
+        <w:t>branje / pisanje različnih tipov datotek</w:t>
+      </w:r>
+    </w:p>
+    <w:p>
+      <w:pPr>
+        <w:pStyle w:val="Normal"/>
+        <w:numPr>
+          <w:ilvl w:val="0"/>
+          <w:numId w:val="6"/>
+        </w:numPr>
+        <w:rPr>
+          <w:rFonts w:ascii="Arial" w:hAnsi="Arial"/>
+          <w:color w:val="000000"/>
+          <w:lang w:val="sl-SI"/>
+        </w:rPr>
+      </w:pPr>
+      <w:r>
+        <w:rPr>
+          <w:color w:val="000000"/>
+          <w:lang w:val="sl-SI"/>
+        </w:rPr>
+        <w:t>lastnosti prebranih podatkov</w:t>
+      </w:r>
+    </w:p>
+    <w:p>
+      <w:pPr>
+        <w:pStyle w:val="Normal"/>
+        <w:numPr>
+          <w:ilvl w:val="0"/>
+          <w:numId w:val="7"/>
+        </w:numPr>
+        <w:rPr>
+          <w:rFonts w:ascii="Arial" w:hAnsi="Arial"/>
+          <w:color w:val="000000"/>
+          <w:lang w:val="sl-SI"/>
+        </w:rPr>
+      </w:pPr>
+      <w:r>
+        <w:rPr>
+          <w:color w:val="000000"/>
+          <w:lang w:val="sl-SI"/>
+        </w:rPr>
+        <w:t>primer branja podatkov</w:t>
+      </w:r>
+    </w:p>
+    <w:p>
+      <w:pPr>
+        <w:pStyle w:val="Normal"/>
+        <w:numPr>
+          <w:ilvl w:val="0"/>
+          <w:numId w:val="7"/>
+        </w:numPr>
+        <w:rPr>
+          <w:rFonts w:ascii="Arial" w:hAnsi="Arial"/>
+          <w:color w:val="000000"/>
+          <w:lang w:val="sl-SI"/>
+        </w:rPr>
+      </w:pPr>
+      <w:r>
+        <w:rPr>
+          <w:color w:val="000000"/>
+          <w:lang w:val="sl-SI"/>
+        </w:rPr>
         <w:t>primer ustvarjanja tabele</w:t>
       </w:r>
     </w:p>
@@ -1901,10 +1800,7 @@
     <w:p>
       <w:pPr>
         <w:pStyle w:val="Heading2"/>
-        <w:rPr>
-          <w:color w:val="000000"/>
-          <w:lang w:val="sl-SI"/>
-        </w:rPr>
+        <w:rPr/>
       </w:pPr>
       <w:bookmarkStart w:id="9" w:name="__RefHeading___Toc5961_3356873930"/>
       <w:bookmarkEnd w:id="9"/>
@@ -1913,7 +1809,14 @@
           <w:color w:val="000000"/>
           <w:lang w:val="sl-SI"/>
         </w:rPr>
-        <w:t>2.4 Upravljanje s tabelami</w:t>
+        <w:t xml:space="preserve">2.4 </w:t>
+      </w:r>
+      <w:r>
+        <w:rPr>
+          <w:color w:val="000000"/>
+          <w:lang w:val="sl-SI"/>
+        </w:rPr>
+        <w:t>Preurejanje podatkov</w:t>
       </w:r>
     </w:p>
     <w:p>
@@ -1923,18 +1826,14 @@
           <w:ilvl w:val="0"/>
           <w:numId w:val="10"/>
         </w:numPr>
-        <w:rPr>
-          <w:rFonts w:ascii="Arial" w:hAnsi="Arial"/>
-          <w:color w:val="000000"/>
-          <w:lang w:val="sl-SI"/>
-        </w:rPr>
-      </w:pPr>
-      <w:r>
-        <w:rPr>
-          <w:color w:val="000000"/>
-          <w:lang w:val="sl-SI"/>
-        </w:rPr>
-        <w:t>združevanje tabel</w:t>
+        <w:rPr/>
+      </w:pPr>
+      <w:r>
+        <w:rPr>
+          <w:color w:val="000000"/>
+          <w:lang w:val="sl-SI"/>
+        </w:rPr>
+        <w:t>spajanje / uparjanje podatkov</w:t>
       </w:r>
     </w:p>
     <w:p>
@@ -1944,18 +1843,21 @@
           <w:ilvl w:val="0"/>
           <w:numId w:val="10"/>
         </w:numPr>
-        <w:rPr>
-          <w:rFonts w:ascii="Arial" w:hAnsi="Arial"/>
-          <w:color w:val="000000"/>
-          <w:lang w:val="sl-SI"/>
-        </w:rPr>
-      </w:pPr>
-      <w:r>
-        <w:rPr>
-          <w:color w:val="000000"/>
-          <w:lang w:val="sl-SI"/>
-        </w:rPr>
-        <w:t>preurejanje tabel</w:t>
+        <w:rPr/>
+      </w:pPr>
+      <w:r>
+        <w:rPr>
+          <w:color w:val="000000"/>
+          <w:lang w:val="sl-SI"/>
+        </w:rPr>
+        <w:t>’</w:t>
+      </w:r>
+      <w:r>
+        <w:rPr>
+          <w:color w:val="000000"/>
+          <w:lang w:val="sl-SI"/>
+        </w:rPr>
+        <w:t>vrtenje’ tabel</w:t>
       </w:r>
     </w:p>
     <w:p>
@@ -1969,6 +1871,14 @@
       </w:pPr>
       <w:r>
         <w:rPr>
+          <w:rFonts w:ascii="Arial" w:hAnsi="Arial"/>
+          <w:color w:val="000000"/>
+          <w:lang w:val="sl-SI"/>
+        </w:rPr>
+        <w:t xml:space="preserve">naprednejše preurejanje: </w:t>
+      </w:r>
+      <w:r>
+        <w:rPr>
           <w:rFonts w:ascii="Courier New" w:hAnsi="Courier New"/>
           <w:color w:val="000000"/>
           <w:lang w:val="sl-SI"/>
@@ -2001,10 +1911,88 @@
     <w:p>
       <w:pPr>
         <w:pStyle w:val="Normal"/>
-        <w:rPr/>
-      </w:pPr>
-      <w:r>
-        <w:rPr/>
+        <w:numPr>
+          <w:ilvl w:val="0"/>
+          <w:numId w:val="10"/>
+        </w:numPr>
+        <w:rPr/>
+      </w:pPr>
+      <w:r>
+        <w:rPr>
+          <w:color w:val="000000"/>
+          <w:lang w:val="sl-SI"/>
+        </w:rPr>
+        <w:t>cevovodna obdelava podatkov</w:t>
+      </w:r>
+    </w:p>
+    <w:p>
+      <w:pPr>
+        <w:pStyle w:val="Normal"/>
+        <w:rPr>
+          <w:color w:val="000000"/>
+          <w:lang w:val="sl-SI"/>
+        </w:rPr>
+      </w:pPr>
+      <w:r>
+        <w:rPr/>
+      </w:r>
+    </w:p>
+    <w:p>
+      <w:pPr>
+        <w:pStyle w:val="Heading2"/>
+        <w:rPr/>
+      </w:pPr>
+      <w:r>
+        <w:rPr/>
+        <w:t>2.5 Povzemanje podatkov</w:t>
+      </w:r>
+    </w:p>
+    <w:p>
+      <w:pPr>
+        <w:pStyle w:val="Normal"/>
+        <w:numPr>
+          <w:ilvl w:val="0"/>
+          <w:numId w:val="17"/>
+        </w:numPr>
+        <w:rPr/>
+      </w:pPr>
+      <w:r>
+        <w:rPr/>
+        <w:t>Srednje vrednosti in razpršenost podatkov</w:t>
+      </w:r>
+    </w:p>
+    <w:p>
+      <w:pPr>
+        <w:pStyle w:val="Normal"/>
+        <w:numPr>
+          <w:ilvl w:val="0"/>
+          <w:numId w:val="17"/>
+        </w:numPr>
+        <w:rPr/>
+      </w:pPr>
+      <w:r>
+        <w:rPr/>
+        <w:t>povzemanje po skupinah</w:t>
+      </w:r>
+    </w:p>
+    <w:p>
+      <w:pPr>
+        <w:pStyle w:val="Normal"/>
+        <w:numPr>
+          <w:ilvl w:val="0"/>
+          <w:numId w:val="17"/>
+        </w:numPr>
+        <w:rPr/>
+      </w:pPr>
+      <w:r>
+        <w:rPr/>
+        <w:t xml:space="preserve">povzemanje podatkov s funkcijami paketa </w:t>
+      </w:r>
+      <w:r>
+        <w:rPr>
+          <w:rFonts w:ascii="Courier New" w:hAnsi="Courier New"/>
+        </w:rPr>
+        <w:t>dplyr</w:t>
       </w:r>
     </w:p>
     <w:p>
@@ -2052,10 +2040,7 @@
           <w:ilvl w:val="0"/>
           <w:numId w:val="8"/>
         </w:numPr>
-        <w:rPr>
-          <w:color w:val="000000"/>
-          <w:lang w:val="sl-SI"/>
-        </w:rPr>
+        <w:rPr/>
       </w:pPr>
       <w:r>
         <w:rPr>
@@ -2072,6 +2057,57 @@
           <w:ilvl w:val="0"/>
           <w:numId w:val="8"/>
         </w:numPr>
+        <w:rPr/>
+      </w:pPr>
+      <w:r>
+        <w:rPr>
+          <w:color w:val="000000"/>
+          <w:lang w:val="sl-SI"/>
+        </w:rPr>
+        <w:t>spletni tečaji</w:t>
+      </w:r>
+    </w:p>
+    <w:p>
+      <w:pPr>
+        <w:pStyle w:val="Normal"/>
+        <w:numPr>
+          <w:ilvl w:val="0"/>
+          <w:numId w:val="8"/>
+        </w:numPr>
+        <w:rPr/>
+      </w:pPr>
+      <w:r>
+        <w:rPr>
+          <w:color w:val="000000"/>
+          <w:lang w:val="sl-SI"/>
+        </w:rPr>
+        <w:t>najpogostejše napake</w:t>
+      </w:r>
+    </w:p>
+    <w:p>
+      <w:pPr>
+        <w:pStyle w:val="Normal"/>
+        <w:numPr>
+          <w:ilvl w:val="0"/>
+          <w:numId w:val="8"/>
+        </w:numPr>
+        <w:rPr/>
+      </w:pPr>
+      <w:r>
+        <w:rPr>
+          <w:color w:val="000000"/>
+          <w:lang w:val="sl-SI"/>
+        </w:rPr>
+        <w:t>dobra praksa pisanja kode</w:t>
+      </w:r>
+    </w:p>
+    <w:p>
+      <w:pPr>
+        <w:pStyle w:val="Normal"/>
+        <w:numPr>
+          <w:ilvl w:val="0"/>
+          <w:numId w:val="8"/>
+        </w:numPr>
         <w:rPr>
           <w:color w:val="000000"/>
           <w:lang w:val="sl-SI"/>
@@ -2146,10 +2182,7 @@
     <w:p>
       <w:pPr>
         <w:pStyle w:val="Heading2"/>
-        <w:rPr>
-          <w:color w:val="000000"/>
-          <w:lang w:val="sl-SI"/>
-        </w:rPr>
+        <w:rPr/>
       </w:pPr>
       <w:bookmarkStart w:id="13" w:name="__RefHeading___Toc5959_3356873930"/>
       <w:bookmarkEnd w:id="13"/>
@@ -2158,7 +2191,14 @@
           <w:color w:val="000000"/>
           <w:lang w:val="sl-SI"/>
         </w:rPr>
-        <w:t>3.1 Povzemanje podatkov</w:t>
+        <w:t xml:space="preserve">3.1 </w:t>
+      </w:r>
+      <w:r>
+        <w:rPr>
+          <w:color w:val="000000"/>
+          <w:lang w:val="sl-SI"/>
+        </w:rPr>
+        <w:t>Iteriranje</w:t>
       </w:r>
     </w:p>
     <w:p>
@@ -2168,18 +2208,14 @@
           <w:ilvl w:val="0"/>
           <w:numId w:val="9"/>
         </w:numPr>
-        <w:rPr>
-          <w:rFonts w:ascii="Arial" w:hAnsi="Arial"/>
-          <w:color w:val="000000"/>
-          <w:lang w:val="sl-SI"/>
-        </w:rPr>
-      </w:pPr>
-      <w:r>
-        <w:rPr>
-          <w:color w:val="000000"/>
-          <w:lang w:val="sl-SI"/>
-        </w:rPr>
-        <w:t xml:space="preserve">Opisna statistika </w:t>
+        <w:rPr/>
+      </w:pPr>
+      <w:r>
+        <w:rPr>
+          <w:color w:val="000000"/>
+          <w:lang w:val="sl-SI"/>
+        </w:rPr>
+        <w:t>zanke: »for« in »while« zanka</w:t>
       </w:r>
     </w:p>
     <w:p>
@@ -2196,37 +2232,7 @@
           <w:color w:val="000000"/>
           <w:lang w:val="sl-SI"/>
         </w:rPr>
-        <w:t xml:space="preserve">povzemanje po skupinah: funkcije v </w:t>
-      </w:r>
-      <w:r>
-        <w:rPr>
-          <w:rFonts w:ascii="Courier New" w:hAnsi="Courier New"/>
-          <w:color w:val="000000"/>
-          <w:lang w:val="sl-SI"/>
-        </w:rPr>
-        <w:t>base</w:t>
-      </w:r>
-      <w:r>
-        <w:rPr>
-          <w:color w:val="000000"/>
-          <w:lang w:val="sl-SI"/>
-        </w:rPr>
-        <w:t xml:space="preserve"> / </w:t>
-      </w:r>
-      <w:r>
-        <w:rPr>
-          <w:rFonts w:ascii="Courier New" w:hAnsi="Courier New"/>
-          <w:color w:val="000000"/>
-          <w:lang w:val="sl-SI"/>
-        </w:rPr>
-        <w:t>dplyr</w:t>
-      </w:r>
-      <w:r>
-        <w:rPr>
-          <w:color w:val="000000"/>
-          <w:lang w:val="sl-SI"/>
-        </w:rPr>
-        <w:t xml:space="preserve"> paketih</w:t>
+        <w:t>pogojni stavek</w:t>
       </w:r>
     </w:p>
     <w:p>
@@ -2243,7 +2249,14 @@
           <w:color w:val="000000"/>
           <w:lang w:val="sl-SI"/>
         </w:rPr>
-        <w:t xml:space="preserve">ponavljajoče apliciranje funkcij: </w:t>
+        <w:t>iteriranje skozi tabele z</w:t>
+      </w:r>
+      <w:r>
+        <w:rPr>
+          <w:color w:val="000000"/>
+          <w:lang w:val="sl-SI"/>
+        </w:rPr>
+        <w:t xml:space="preserve"> </w:t>
       </w:r>
       <w:r>
         <w:rPr>
@@ -2258,7 +2271,21 @@
           <w:color w:val="000000"/>
           <w:lang w:val="sl-SI"/>
         </w:rPr>
-        <w:t xml:space="preserve"> družina funkcij</w:t>
+        <w:t xml:space="preserve"> družin</w:t>
+      </w:r>
+      <w:r>
+        <w:rPr>
+          <w:color w:val="000000"/>
+          <w:lang w:val="sl-SI"/>
+        </w:rPr>
+        <w:t>o</w:t>
+      </w:r>
+      <w:r>
+        <w:rPr>
+          <w:color w:val="000000"/>
+          <w:lang w:val="sl-SI"/>
+        </w:rPr>
+        <w:t xml:space="preserve"> funkcij</w:t>
       </w:r>
     </w:p>
     <w:p>
@@ -2448,11 +2475,7 @@
           <w:ilvl w:val="0"/>
           <w:numId w:val="11"/>
         </w:numPr>
-        <w:rPr>
-          <w:rFonts w:ascii="Arial" w:hAnsi="Arial"/>
-          <w:color w:val="000000"/>
-          <w:lang w:val="sl-SI"/>
-        </w:rPr>
+        <w:rPr/>
       </w:pPr>
       <w:r>
         <w:rPr>
@@ -2486,137 +2509,8 @@
           <w:lang w:val="sl-SI"/>
         </w:rPr>
       </w:pPr>
-      <w:bookmarkStart w:id="15" w:name="__RefHeading___Toc13945_3541959994"/>
+      <w:bookmarkStart w:id="15" w:name="__RefHeading___Toc5965_3356873930"/>
       <w:bookmarkEnd w:id="15"/>
-      <w:r>
-        <w:rPr>
-          <w:color w:val="000000"/>
-          <w:lang w:val="sl-SI"/>
-        </w:rPr>
-        <w:t>3.3 Osnovne zanke in izrazi</w:t>
-      </w:r>
-    </w:p>
-    <w:p>
-      <w:pPr>
-        <w:pStyle w:val="Normal"/>
-        <w:numPr>
-          <w:ilvl w:val="0"/>
-          <w:numId w:val="7"/>
-        </w:numPr>
-        <w:rPr>
-          <w:color w:val="000000"/>
-          <w:lang w:val="sl-SI"/>
-        </w:rPr>
-      </w:pPr>
-      <w:r>
-        <w:rPr>
-          <w:color w:val="000000"/>
-          <w:lang w:val="sl-SI"/>
-        </w:rPr>
-        <w:t>“</w:t>
-      </w:r>
-      <w:r>
-        <w:rPr>
-          <w:color w:val="000000"/>
-          <w:lang w:val="sl-SI"/>
-        </w:rPr>
-        <w:t>for” zanka</w:t>
-      </w:r>
-    </w:p>
-    <w:p>
-      <w:pPr>
-        <w:pStyle w:val="Normal"/>
-        <w:numPr>
-          <w:ilvl w:val="0"/>
-          <w:numId w:val="7"/>
-        </w:numPr>
-        <w:rPr>
-          <w:color w:val="000000"/>
-          <w:lang w:val="sl-SI"/>
-        </w:rPr>
-      </w:pPr>
-      <w:r>
-        <w:rPr>
-          <w:color w:val="000000"/>
-          <w:lang w:val="sl-SI"/>
-        </w:rPr>
-        <w:t>“</w:t>
-      </w:r>
-      <w:r>
-        <w:rPr>
-          <w:color w:val="000000"/>
-          <w:lang w:val="sl-SI"/>
-        </w:rPr>
-        <w:t>repeat” / “while” zanka</w:t>
-      </w:r>
-    </w:p>
-    <w:p>
-      <w:pPr>
-        <w:pStyle w:val="Normal"/>
-        <w:numPr>
-          <w:ilvl w:val="0"/>
-          <w:numId w:val="7"/>
-        </w:numPr>
-        <w:rPr>
-          <w:color w:val="000000"/>
-          <w:lang w:val="sl-SI"/>
-        </w:rPr>
-      </w:pPr>
-      <w:r>
-        <w:rPr>
-          <w:color w:val="000000"/>
-          <w:lang w:val="sl-SI"/>
-        </w:rPr>
-        <w:t>izstop iz zanke</w:t>
-      </w:r>
-    </w:p>
-    <w:p>
-      <w:pPr>
-        <w:pStyle w:val="Normal"/>
-        <w:numPr>
-          <w:ilvl w:val="0"/>
-          <w:numId w:val="7"/>
-        </w:numPr>
-        <w:rPr>
-          <w:rFonts w:ascii="Arial" w:hAnsi="Arial"/>
-          <w:color w:val="000000"/>
-          <w:lang w:val="sl-SI"/>
-        </w:rPr>
-      </w:pPr>
-      <w:r>
-        <w:rPr>
-          <w:color w:val="000000"/>
-          <w:lang w:val="sl-SI"/>
-        </w:rPr>
-        <w:t>pogojni stavki</w:t>
-      </w:r>
-    </w:p>
-    <w:p>
-      <w:pPr>
-        <w:pStyle w:val="Normal"/>
-        <w:rPr>
-          <w:rFonts w:ascii="Arial" w:hAnsi="Arial"/>
-          <w:color w:val="000000"/>
-          <w:lang w:val="sl-SI"/>
-        </w:rPr>
-      </w:pPr>
-      <w:r>
-        <w:rPr>
-          <w:color w:val="000000"/>
-          <w:lang w:val="sl-SI"/>
-        </w:rPr>
-      </w:r>
-    </w:p>
-    <w:p>
-      <w:pPr>
-        <w:pStyle w:val="Heading2"/>
-        <w:rPr>
-          <w:color w:val="000000"/>
-          <w:lang w:val="sl-SI"/>
-        </w:rPr>
-      </w:pPr>
-      <w:bookmarkStart w:id="16" w:name="__RefHeading___Toc5965_3356873930"/>
-      <w:bookmarkEnd w:id="16"/>
       <w:r>
         <w:rPr>
           <w:color w:val="000000"/>
@@ -2754,100 +2648,100 @@
           <w:lang w:val="sl-SI"/>
         </w:rPr>
       </w:pPr>
-      <w:bookmarkStart w:id="17" w:name="__RefHeading___Toc5967_3356873930"/>
+      <w:bookmarkStart w:id="16" w:name="__RefHeading___Toc5967_3356873930"/>
+      <w:bookmarkEnd w:id="16"/>
+      <w:r>
+        <w:rPr>
+          <w:color w:val="000000"/>
+          <w:lang w:val="sl-SI"/>
+        </w:rPr>
+        <w:t>3.5 Shranjevanje delovnega prostora v R-u</w:t>
+      </w:r>
+    </w:p>
+    <w:p>
+      <w:pPr>
+        <w:pStyle w:val="Normal"/>
+        <w:rPr>
+          <w:rFonts w:ascii="Arial" w:hAnsi="Arial"/>
+          <w:color w:val="000000"/>
+          <w:lang w:val="sl-SI"/>
+        </w:rPr>
+      </w:pPr>
+      <w:r>
+        <w:rPr>
+          <w:color w:val="000000"/>
+          <w:lang w:val="sl-SI"/>
+        </w:rPr>
+      </w:r>
+    </w:p>
+    <w:p>
+      <w:pPr>
+        <w:pStyle w:val="Heading1"/>
+        <w:rPr>
+          <w:color w:val="000000"/>
+          <w:lang w:val="sl-SI"/>
+        </w:rPr>
+      </w:pPr>
+      <w:r>
+        <w:rPr>
+          <w:color w:val="000000"/>
+          <w:lang w:val="sl-SI"/>
+        </w:rPr>
+      </w:r>
+      <w:r>
+        <w:br w:type="page"/>
+      </w:r>
+    </w:p>
+    <w:p>
+      <w:pPr>
+        <w:pStyle w:val="Heading1"/>
+        <w:rPr/>
+      </w:pPr>
+      <w:bookmarkStart w:id="17" w:name="__RefHeading___Toc5969_3356873930"/>
       <w:bookmarkEnd w:id="17"/>
       <w:r>
         <w:rPr>
           <w:color w:val="000000"/>
           <w:lang w:val="sl-SI"/>
         </w:rPr>
-        <w:t>3.5 Shranjevanje delovnega prostora v R-u</w:t>
-      </w:r>
-    </w:p>
-    <w:p>
-      <w:pPr>
-        <w:pStyle w:val="Normal"/>
-        <w:rPr>
-          <w:rFonts w:ascii="Arial" w:hAnsi="Arial"/>
-          <w:color w:val="000000"/>
-          <w:lang w:val="sl-SI"/>
-        </w:rPr>
-      </w:pPr>
-      <w:r>
-        <w:rPr>
-          <w:color w:val="000000"/>
-          <w:lang w:val="sl-SI"/>
-        </w:rPr>
-      </w:r>
-    </w:p>
-    <w:p>
-      <w:pPr>
-        <w:pStyle w:val="Heading1"/>
-        <w:rPr>
-          <w:color w:val="000000"/>
-          <w:lang w:val="sl-SI"/>
-        </w:rPr>
-      </w:pPr>
-      <w:r>
-        <w:rPr>
-          <w:color w:val="000000"/>
-          <w:lang w:val="sl-SI"/>
-        </w:rPr>
-      </w:r>
-      <w:r>
-        <w:br w:type="page"/>
-      </w:r>
-    </w:p>
-    <w:p>
-      <w:pPr>
-        <w:pStyle w:val="Heading1"/>
-        <w:rPr/>
-      </w:pPr>
-      <w:bookmarkStart w:id="18" w:name="__RefHeading___Toc5969_3356873930"/>
+        <w:t xml:space="preserve">4 </w:t>
+      </w:r>
+      <w:bookmarkStart w:id="18" w:name="_Toc46984007"/>
+      <w:r>
+        <w:rPr>
+          <w:color w:val="000000"/>
+          <w:lang w:val="sl-SI"/>
+        </w:rPr>
+        <w:t>Modul C: Naprednejša statistika z R, naprednejša vizualizacija in pisanje funkcij</w:t>
+      </w:r>
       <w:bookmarkEnd w:id="18"/>
-      <w:r>
-        <w:rPr>
-          <w:color w:val="000000"/>
-          <w:lang w:val="sl-SI"/>
-        </w:rPr>
-        <w:t xml:space="preserve">4 </w:t>
-      </w:r>
-      <w:bookmarkStart w:id="19" w:name="_Toc46984007"/>
-      <w:r>
-        <w:rPr>
-          <w:color w:val="000000"/>
-          <w:lang w:val="sl-SI"/>
-        </w:rPr>
-        <w:t>Modul C: Naprednejša statistika z R, naprednejša vizualizacija in pisanje funkcij</w:t>
-      </w:r>
+    </w:p>
+    <w:p>
+      <w:pPr>
+        <w:pStyle w:val="Normal"/>
+        <w:rPr>
+          <w:rFonts w:ascii="Arial" w:hAnsi="Arial"/>
+          <w:color w:val="000000"/>
+          <w:lang w:val="sl-SI"/>
+        </w:rPr>
+      </w:pPr>
+      <w:r>
+        <w:rPr>
+          <w:color w:val="000000"/>
+          <w:lang w:val="sl-SI"/>
+        </w:rPr>
+      </w:r>
+    </w:p>
+    <w:p>
+      <w:pPr>
+        <w:pStyle w:val="Heading2"/>
+        <w:rPr>
+          <w:color w:val="000000"/>
+          <w:lang w:val="sl-SI"/>
+        </w:rPr>
+      </w:pPr>
+      <w:bookmarkStart w:id="19" w:name="__RefHeading___Toc5971_3356873930"/>
       <w:bookmarkEnd w:id="19"/>
-    </w:p>
-    <w:p>
-      <w:pPr>
-        <w:pStyle w:val="Normal"/>
-        <w:rPr>
-          <w:rFonts w:ascii="Arial" w:hAnsi="Arial"/>
-          <w:color w:val="000000"/>
-          <w:lang w:val="sl-SI"/>
-        </w:rPr>
-      </w:pPr>
-      <w:r>
-        <w:rPr>
-          <w:color w:val="000000"/>
-          <w:lang w:val="sl-SI"/>
-        </w:rPr>
-      </w:r>
-    </w:p>
-    <w:p>
-      <w:pPr>
-        <w:pStyle w:val="Heading2"/>
-        <w:rPr>
-          <w:color w:val="000000"/>
-          <w:lang w:val="sl-SI"/>
-        </w:rPr>
-      </w:pPr>
-      <w:bookmarkStart w:id="20" w:name="__RefHeading___Toc5971_3356873930"/>
-      <w:bookmarkEnd w:id="20"/>
       <w:r>
         <w:rPr>
           <w:color w:val="000000"/>
@@ -2990,41 +2884,41 @@
           <w:lang w:val="sl-SI"/>
         </w:rPr>
       </w:pPr>
-      <w:bookmarkStart w:id="21" w:name="__RefHeading___Toc5973_3356873930"/>
+      <w:bookmarkStart w:id="20" w:name="__RefHeading___Toc5973_3356873930"/>
+      <w:bookmarkEnd w:id="20"/>
+      <w:r>
+        <w:rPr>
+          <w:color w:val="000000"/>
+          <w:lang w:val="sl-SI"/>
+        </w:rPr>
+        <w:t>4.2 Logistična regresija</w:t>
+      </w:r>
+    </w:p>
+    <w:p>
+      <w:pPr>
+        <w:pStyle w:val="Heading2"/>
+        <w:rPr>
+          <w:color w:val="000000"/>
+          <w:lang w:val="sl-SI"/>
+        </w:rPr>
+      </w:pPr>
+      <w:r>
+        <w:rPr>
+          <w:color w:val="000000"/>
+          <w:lang w:val="sl-SI"/>
+        </w:rPr>
+      </w:r>
+    </w:p>
+    <w:p>
+      <w:pPr>
+        <w:pStyle w:val="Heading2"/>
+        <w:rPr>
+          <w:color w:val="000000"/>
+          <w:lang w:val="sl-SI"/>
+        </w:rPr>
+      </w:pPr>
+      <w:bookmarkStart w:id="21" w:name="__RefHeading___Toc5975_3356873930"/>
       <w:bookmarkEnd w:id="21"/>
-      <w:r>
-        <w:rPr>
-          <w:color w:val="000000"/>
-          <w:lang w:val="sl-SI"/>
-        </w:rPr>
-        <w:t>4.2 Logistična regresija</w:t>
-      </w:r>
-    </w:p>
-    <w:p>
-      <w:pPr>
-        <w:pStyle w:val="Heading2"/>
-        <w:rPr>
-          <w:color w:val="000000"/>
-          <w:lang w:val="sl-SI"/>
-        </w:rPr>
-      </w:pPr>
-      <w:r>
-        <w:rPr>
-          <w:color w:val="000000"/>
-          <w:lang w:val="sl-SI"/>
-        </w:rPr>
-      </w:r>
-    </w:p>
-    <w:p>
-      <w:pPr>
-        <w:pStyle w:val="Heading2"/>
-        <w:rPr>
-          <w:color w:val="000000"/>
-          <w:lang w:val="sl-SI"/>
-        </w:rPr>
-      </w:pPr>
-      <w:bookmarkStart w:id="22" w:name="__RefHeading___Toc5975_3356873930"/>
-      <w:bookmarkEnd w:id="22"/>
       <w:r>
         <w:rPr>
           <w:color w:val="000000"/>
@@ -3098,8 +2992,8 @@
           <w:lang w:val="sl-SI"/>
         </w:rPr>
       </w:pPr>
-      <w:bookmarkStart w:id="23" w:name="__RefHeading___Toc5977_3356873930"/>
-      <w:bookmarkEnd w:id="23"/>
+      <w:bookmarkStart w:id="22" w:name="__RefHeading___Toc5977_3356873930"/>
+      <w:bookmarkEnd w:id="22"/>
       <w:r>
         <w:rPr>
           <w:color w:val="000000"/>
@@ -3192,8 +3086,8 @@
           <w:lang w:val="sl-SI"/>
         </w:rPr>
       </w:pPr>
-      <w:bookmarkStart w:id="24" w:name="__RefHeading___Toc5979_3356873930"/>
-      <w:bookmarkEnd w:id="24"/>
+      <w:bookmarkStart w:id="23" w:name="__RefHeading___Toc5979_3356873930"/>
+      <w:bookmarkEnd w:id="23"/>
       <w:r>
         <w:rPr>
           <w:color w:val="000000"/>
@@ -3207,7 +3101,7 @@
         <w:pStyle w:val="Normal"/>
         <w:numPr>
           <w:ilvl w:val="0"/>
-          <w:numId w:val="1"/>
+          <w:numId w:val="2"/>
         </w:numPr>
         <w:rPr/>
       </w:pPr>
@@ -3239,7 +3133,7 @@
         <w:pStyle w:val="Normal"/>
         <w:numPr>
           <w:ilvl w:val="0"/>
-          <w:numId w:val="1"/>
+          <w:numId w:val="2"/>
         </w:numPr>
         <w:rPr/>
       </w:pPr>
@@ -3264,7 +3158,7 @@
         <w:pStyle w:val="Normal"/>
         <w:numPr>
           <w:ilvl w:val="0"/>
-          <w:numId w:val="1"/>
+          <w:numId w:val="2"/>
         </w:numPr>
         <w:rPr/>
       </w:pPr>
@@ -3351,152 +3245,244 @@
   <w:abstractNum w:abstractNumId="1">
     <w:lvl w:ilvl="0">
       <w:start w:val="1"/>
-      <w:numFmt w:val="bullet"/>
-      <w:lvlText w:val=""/>
-      <w:lvlJc w:val="left"/>
-      <w:pPr>
-        <w:tabs>
-          <w:tab w:val="num" w:pos="720"/>
-        </w:tabs>
-        <w:ind w:left="720" w:hanging="360"/>
-      </w:pPr>
-      <w:rPr>
-        <w:rFonts w:ascii="Symbol" w:hAnsi="Symbol" w:cs="Symbol" w:hint="default"/>
-        <w:rFonts w:cs="OpenSymbol"/>
-      </w:rPr>
+      <w:numFmt w:val="none"/>
+      <w:suff w:val="nothing"/>
+      <w:lvlText w:val=""/>
+      <w:lvlJc w:val="left"/>
+      <w:pPr>
+        <w:ind w:left="0" w:hanging="0"/>
+      </w:pPr>
     </w:lvl>
     <w:lvl w:ilvl="1">
       <w:start w:val="1"/>
-      <w:numFmt w:val="bullet"/>
-      <w:lvlText w:val="◦"/>
-      <w:lvlJc w:val="left"/>
-      <w:pPr>
-        <w:tabs>
-          <w:tab w:val="num" w:pos="1080"/>
-        </w:tabs>
-        <w:ind w:left="1080" w:hanging="360"/>
-      </w:pPr>
-      <w:rPr>
-        <w:rFonts w:ascii="OpenSymbol" w:hAnsi="OpenSymbol" w:cs="OpenSymbol" w:hint="default"/>
-        <w:rFonts w:cs="OpenSymbol"/>
-      </w:rPr>
+      <w:numFmt w:val="none"/>
+      <w:suff w:val="nothing"/>
+      <w:lvlText w:val=""/>
+      <w:lvlJc w:val="left"/>
+      <w:pPr>
+        <w:ind w:left="0" w:hanging="0"/>
+      </w:pPr>
     </w:lvl>
     <w:lvl w:ilvl="2">
       <w:start w:val="1"/>
-      <w:numFmt w:val="bullet"/>
-      <w:lvlText w:val="▪"/>
-      <w:lvlJc w:val="left"/>
-      <w:pPr>
-        <w:tabs>
-          <w:tab w:val="num" w:pos="1440"/>
-        </w:tabs>
-        <w:ind w:left="1440" w:hanging="360"/>
-      </w:pPr>
-      <w:rPr>
-        <w:rFonts w:ascii="OpenSymbol" w:hAnsi="OpenSymbol" w:cs="OpenSymbol" w:hint="default"/>
-        <w:rFonts w:cs="OpenSymbol"/>
-      </w:rPr>
+      <w:numFmt w:val="none"/>
+      <w:suff w:val="nothing"/>
+      <w:lvlText w:val=""/>
+      <w:lvlJc w:val="left"/>
+      <w:pPr>
+        <w:ind w:left="0" w:hanging="0"/>
+      </w:pPr>
     </w:lvl>
     <w:lvl w:ilvl="3">
       <w:start w:val="1"/>
-      <w:numFmt w:val="bullet"/>
-      <w:lvlText w:val=""/>
-      <w:lvlJc w:val="left"/>
-      <w:pPr>
-        <w:tabs>
-          <w:tab w:val="num" w:pos="1800"/>
-        </w:tabs>
-        <w:ind w:left="1800" w:hanging="360"/>
-      </w:pPr>
-      <w:rPr>
-        <w:rFonts w:ascii="Symbol" w:hAnsi="Symbol" w:cs="Symbol" w:hint="default"/>
-        <w:rFonts w:cs="OpenSymbol"/>
-      </w:rPr>
+      <w:numFmt w:val="none"/>
+      <w:suff w:val="nothing"/>
+      <w:lvlText w:val=""/>
+      <w:lvlJc w:val="left"/>
+      <w:pPr>
+        <w:ind w:left="0" w:hanging="0"/>
+      </w:pPr>
     </w:lvl>
     <w:lvl w:ilvl="4">
       <w:start w:val="1"/>
-      <w:numFmt w:val="bullet"/>
-      <w:lvlText w:val="◦"/>
-      <w:lvlJc w:val="left"/>
-      <w:pPr>
-        <w:tabs>
-          <w:tab w:val="num" w:pos="2160"/>
-        </w:tabs>
-        <w:ind w:left="2160" w:hanging="360"/>
-      </w:pPr>
-      <w:rPr>
-        <w:rFonts w:ascii="OpenSymbol" w:hAnsi="OpenSymbol" w:cs="OpenSymbol" w:hint="default"/>
-        <w:rFonts w:cs="OpenSymbol"/>
-      </w:rPr>
+      <w:numFmt w:val="none"/>
+      <w:suff w:val="nothing"/>
+      <w:lvlText w:val=""/>
+      <w:lvlJc w:val="left"/>
+      <w:pPr>
+        <w:ind w:left="0" w:hanging="0"/>
+      </w:pPr>
     </w:lvl>
     <w:lvl w:ilvl="5">
       <w:start w:val="1"/>
-      <w:numFmt w:val="bullet"/>
-      <w:lvlText w:val="▪"/>
-      <w:lvlJc w:val="left"/>
-      <w:pPr>
-        <w:tabs>
-          <w:tab w:val="num" w:pos="2520"/>
-        </w:tabs>
-        <w:ind w:left="2520" w:hanging="360"/>
-      </w:pPr>
-      <w:rPr>
-        <w:rFonts w:ascii="OpenSymbol" w:hAnsi="OpenSymbol" w:cs="OpenSymbol" w:hint="default"/>
-        <w:rFonts w:cs="OpenSymbol"/>
-      </w:rPr>
+      <w:numFmt w:val="none"/>
+      <w:suff w:val="nothing"/>
+      <w:lvlText w:val=""/>
+      <w:lvlJc w:val="left"/>
+      <w:pPr>
+        <w:ind w:left="0" w:hanging="0"/>
+      </w:pPr>
     </w:lvl>
     <w:lvl w:ilvl="6">
       <w:start w:val="1"/>
-      <w:numFmt w:val="bullet"/>
-      <w:lvlText w:val=""/>
-      <w:lvlJc w:val="left"/>
-      <w:pPr>
-        <w:tabs>
-          <w:tab w:val="num" w:pos="2880"/>
-        </w:tabs>
-        <w:ind w:left="2880" w:hanging="360"/>
-      </w:pPr>
-      <w:rPr>
-        <w:rFonts w:ascii="Symbol" w:hAnsi="Symbol" w:cs="Symbol" w:hint="default"/>
-        <w:rFonts w:cs="OpenSymbol"/>
-      </w:rPr>
+      <w:numFmt w:val="none"/>
+      <w:suff w:val="nothing"/>
+      <w:lvlText w:val=""/>
+      <w:lvlJc w:val="left"/>
+      <w:pPr>
+        <w:ind w:left="0" w:hanging="0"/>
+      </w:pPr>
     </w:lvl>
     <w:lvl w:ilvl="7">
       <w:start w:val="1"/>
-      <w:numFmt w:val="bullet"/>
-      <w:lvlText w:val="◦"/>
-      <w:lvlJc w:val="left"/>
-      <w:pPr>
-        <w:tabs>
-          <w:tab w:val="num" w:pos="3240"/>
-        </w:tabs>
-        <w:ind w:left="3240" w:hanging="360"/>
-      </w:pPr>
-      <w:rPr>
-        <w:rFonts w:ascii="OpenSymbol" w:hAnsi="OpenSymbol" w:cs="OpenSymbol" w:hint="default"/>
-        <w:rFonts w:cs="OpenSymbol"/>
-      </w:rPr>
+      <w:numFmt w:val="none"/>
+      <w:suff w:val="nothing"/>
+      <w:lvlText w:val=""/>
+      <w:lvlJc w:val="left"/>
+      <w:pPr>
+        <w:ind w:left="0" w:hanging="0"/>
+      </w:pPr>
     </w:lvl>
     <w:lvl w:ilvl="8">
       <w:start w:val="1"/>
-      <w:numFmt w:val="bullet"/>
-      <w:lvlText w:val="▪"/>
-      <w:lvlJc w:val="left"/>
-      <w:pPr>
-        <w:tabs>
-          <w:tab w:val="num" w:pos="3600"/>
-        </w:tabs>
-        <w:ind w:left="3600" w:hanging="360"/>
-      </w:pPr>
-      <w:rPr>
-        <w:rFonts w:ascii="OpenSymbol" w:hAnsi="OpenSymbol" w:cs="OpenSymbol" w:hint="default"/>
-        <w:rFonts w:cs="OpenSymbol"/>
-      </w:rPr>
+      <w:numFmt w:val="none"/>
+      <w:suff w:val="nothing"/>
+      <w:lvlText w:val=""/>
+      <w:lvlJc w:val="left"/>
+      <w:pPr>
+        <w:ind w:left="0" w:hanging="0"/>
+      </w:pPr>
     </w:lvl>
   </w:abstractNum>
   <w:abstractNum w:abstractNumId="2">
     <w:lvl w:ilvl="0">
       <w:start w:val="1"/>
+      <w:numFmt w:val="bullet"/>
+      <w:lvlText w:val=""/>
+      <w:lvlJc w:val="left"/>
+      <w:pPr>
+        <w:tabs>
+          <w:tab w:val="num" w:pos="720"/>
+        </w:tabs>
+        <w:ind w:left="720" w:hanging="360"/>
+      </w:pPr>
+      <w:rPr>
+        <w:rFonts w:ascii="Symbol" w:hAnsi="Symbol" w:cs="Symbol" w:hint="default"/>
+        <w:rFonts w:cs="OpenSymbol"/>
+      </w:rPr>
+    </w:lvl>
+    <w:lvl w:ilvl="1">
+      <w:start w:val="1"/>
+      <w:numFmt w:val="bullet"/>
+      <w:lvlText w:val="◦"/>
+      <w:lvlJc w:val="left"/>
+      <w:pPr>
+        <w:tabs>
+          <w:tab w:val="num" w:pos="1080"/>
+        </w:tabs>
+        <w:ind w:left="1080" w:hanging="360"/>
+      </w:pPr>
+      <w:rPr>
+        <w:rFonts w:ascii="OpenSymbol" w:hAnsi="OpenSymbol" w:cs="OpenSymbol" w:hint="default"/>
+        <w:rFonts w:cs="OpenSymbol"/>
+      </w:rPr>
+    </w:lvl>
+    <w:lvl w:ilvl="2">
+      <w:start w:val="1"/>
+      <w:numFmt w:val="bullet"/>
+      <w:lvlText w:val="▪"/>
+      <w:lvlJc w:val="left"/>
+      <w:pPr>
+        <w:tabs>
+          <w:tab w:val="num" w:pos="1440"/>
+        </w:tabs>
+        <w:ind w:left="1440" w:hanging="360"/>
+      </w:pPr>
+      <w:rPr>
+        <w:rFonts w:ascii="OpenSymbol" w:hAnsi="OpenSymbol" w:cs="OpenSymbol" w:hint="default"/>
+        <w:rFonts w:cs="OpenSymbol"/>
+      </w:rPr>
+    </w:lvl>
+    <w:lvl w:ilvl="3">
+      <w:start w:val="1"/>
+      <w:numFmt w:val="bullet"/>
+      <w:lvlText w:val=""/>
+      <w:lvlJc w:val="left"/>
+      <w:pPr>
+        <w:tabs>
+          <w:tab w:val="num" w:pos="1800"/>
+        </w:tabs>
+        <w:ind w:left="1800" w:hanging="360"/>
+      </w:pPr>
+      <w:rPr>
+        <w:rFonts w:ascii="Symbol" w:hAnsi="Symbol" w:cs="Symbol" w:hint="default"/>
+        <w:rFonts w:cs="OpenSymbol"/>
+      </w:rPr>
+    </w:lvl>
+    <w:lvl w:ilvl="4">
+      <w:start w:val="1"/>
+      <w:numFmt w:val="bullet"/>
+      <w:lvlText w:val="◦"/>
+      <w:lvlJc w:val="left"/>
+      <w:pPr>
+        <w:tabs>
+          <w:tab w:val="num" w:pos="2160"/>
+        </w:tabs>
+        <w:ind w:left="2160" w:hanging="360"/>
+      </w:pPr>
+      <w:rPr>
+        <w:rFonts w:ascii="OpenSymbol" w:hAnsi="OpenSymbol" w:cs="OpenSymbol" w:hint="default"/>
+        <w:rFonts w:cs="OpenSymbol"/>
+      </w:rPr>
+    </w:lvl>
+    <w:lvl w:ilvl="5">
+      <w:start w:val="1"/>
+      <w:numFmt w:val="bullet"/>
+      <w:lvlText w:val="▪"/>
+      <w:lvlJc w:val="left"/>
+      <w:pPr>
+        <w:tabs>
+          <w:tab w:val="num" w:pos="2520"/>
+        </w:tabs>
+        <w:ind w:left="2520" w:hanging="360"/>
+      </w:pPr>
+      <w:rPr>
+        <w:rFonts w:ascii="OpenSymbol" w:hAnsi="OpenSymbol" w:cs="OpenSymbol" w:hint="default"/>
+        <w:rFonts w:cs="OpenSymbol"/>
+      </w:rPr>
+    </w:lvl>
+    <w:lvl w:ilvl="6">
+      <w:start w:val="1"/>
+      <w:numFmt w:val="bullet"/>
+      <w:lvlText w:val=""/>
+      <w:lvlJc w:val="left"/>
+      <w:pPr>
+        <w:tabs>
+          <w:tab w:val="num" w:pos="2880"/>
+        </w:tabs>
+        <w:ind w:left="2880" w:hanging="360"/>
+      </w:pPr>
+      <w:rPr>
+        <w:rFonts w:ascii="Symbol" w:hAnsi="Symbol" w:cs="Symbol" w:hint="default"/>
+        <w:rFonts w:cs="OpenSymbol"/>
+      </w:rPr>
+    </w:lvl>
+    <w:lvl w:ilvl="7">
+      <w:start w:val="1"/>
+      <w:numFmt w:val="bullet"/>
+      <w:lvlText w:val="◦"/>
+      <w:lvlJc w:val="left"/>
+      <w:pPr>
+        <w:tabs>
+          <w:tab w:val="num" w:pos="3240"/>
+        </w:tabs>
+        <w:ind w:left="3240" w:hanging="360"/>
+      </w:pPr>
+      <w:rPr>
+        <w:rFonts w:ascii="OpenSymbol" w:hAnsi="OpenSymbol" w:cs="OpenSymbol" w:hint="default"/>
+        <w:rFonts w:cs="OpenSymbol"/>
+      </w:rPr>
+    </w:lvl>
+    <w:lvl w:ilvl="8">
+      <w:start w:val="1"/>
+      <w:numFmt w:val="bullet"/>
+      <w:lvlText w:val="▪"/>
+      <w:lvlJc w:val="left"/>
+      <w:pPr>
+        <w:tabs>
+          <w:tab w:val="num" w:pos="3600"/>
+        </w:tabs>
+        <w:ind w:left="3600" w:hanging="360"/>
+      </w:pPr>
+      <w:rPr>
+        <w:rFonts w:ascii="OpenSymbol" w:hAnsi="OpenSymbol" w:cs="OpenSymbol" w:hint="default"/>
+        <w:rFonts w:cs="OpenSymbol"/>
+      </w:rPr>
+    </w:lvl>
+  </w:abstractNum>
+  <w:abstractNum w:abstractNumId="3">
+    <w:lvl w:ilvl="0">
+      <w:start w:val="1"/>
       <w:numFmt w:val="none"/>
       <w:suff w:val="nothing"/>
       <w:lvlText w:val=""/>
@@ -3586,152 +3572,6 @@
       </w:pPr>
     </w:lvl>
   </w:abstractNum>
-  <w:abstractNum w:abstractNumId="3">
-    <w:lvl w:ilvl="0">
-      <w:start w:val="1"/>
-      <w:numFmt w:val="bullet"/>
-      <w:lvlText w:val=""/>
-      <w:lvlJc w:val="left"/>
-      <w:pPr>
-        <w:tabs>
-          <w:tab w:val="num" w:pos="720"/>
-        </w:tabs>
-        <w:ind w:left="720" w:hanging="360"/>
-      </w:pPr>
-      <w:rPr>
-        <w:rFonts w:ascii="Symbol" w:hAnsi="Symbol" w:cs="Symbol" w:hint="default"/>
-        <w:rFonts w:cs="OpenSymbol"/>
-      </w:rPr>
-    </w:lvl>
-    <w:lvl w:ilvl="1">
-      <w:start w:val="1"/>
-      <w:numFmt w:val="bullet"/>
-      <w:lvlText w:val="◦"/>
-      <w:lvlJc w:val="left"/>
-      <w:pPr>
-        <w:tabs>
-          <w:tab w:val="num" w:pos="1080"/>
-        </w:tabs>
-        <w:ind w:left="1080" w:hanging="360"/>
-      </w:pPr>
-      <w:rPr>
-        <w:rFonts w:ascii="OpenSymbol" w:hAnsi="OpenSymbol" w:cs="OpenSymbol" w:hint="default"/>
-        <w:rFonts w:cs="OpenSymbol"/>
-      </w:rPr>
-    </w:lvl>
-    <w:lvl w:ilvl="2">
-      <w:start w:val="1"/>
-      <w:numFmt w:val="bullet"/>
-      <w:lvlText w:val="▪"/>
-      <w:lvlJc w:val="left"/>
-      <w:pPr>
-        <w:tabs>
-          <w:tab w:val="num" w:pos="1440"/>
-        </w:tabs>
-        <w:ind w:left="1440" w:hanging="360"/>
-      </w:pPr>
-      <w:rPr>
-        <w:rFonts w:ascii="OpenSymbol" w:hAnsi="OpenSymbol" w:cs="OpenSymbol" w:hint="default"/>
-        <w:rFonts w:cs="OpenSymbol"/>
-      </w:rPr>
-    </w:lvl>
-    <w:lvl w:ilvl="3">
-      <w:start w:val="1"/>
-      <w:numFmt w:val="bullet"/>
-      <w:lvlText w:val=""/>
-      <w:lvlJc w:val="left"/>
-      <w:pPr>
-        <w:tabs>
-          <w:tab w:val="num" w:pos="1800"/>
-        </w:tabs>
-        <w:ind w:left="1800" w:hanging="360"/>
-      </w:pPr>
-      <w:rPr>
-        <w:rFonts w:ascii="Symbol" w:hAnsi="Symbol" w:cs="Symbol" w:hint="default"/>
-        <w:rFonts w:cs="OpenSymbol"/>
-      </w:rPr>
-    </w:lvl>
-    <w:lvl w:ilvl="4">
-      <w:start w:val="1"/>
-      <w:numFmt w:val="bullet"/>
-      <w:lvlText w:val="◦"/>
-      <w:lvlJc w:val="left"/>
-      <w:pPr>
-        <w:tabs>
-          <w:tab w:val="num" w:pos="2160"/>
-        </w:tabs>
-        <w:ind w:left="2160" w:hanging="360"/>
-      </w:pPr>
-      <w:rPr>
-        <w:rFonts w:ascii="OpenSymbol" w:hAnsi="OpenSymbol" w:cs="OpenSymbol" w:hint="default"/>
-        <w:rFonts w:cs="OpenSymbol"/>
-      </w:rPr>
-    </w:lvl>
-    <w:lvl w:ilvl="5">
-      <w:start w:val="1"/>
-      <w:numFmt w:val="bullet"/>
-      <w:lvlText w:val="▪"/>
-      <w:lvlJc w:val="left"/>
-      <w:pPr>
-        <w:tabs>
-          <w:tab w:val="num" w:pos="2520"/>
-        </w:tabs>
-        <w:ind w:left="2520" w:hanging="360"/>
-      </w:pPr>
-      <w:rPr>
-        <w:rFonts w:ascii="OpenSymbol" w:hAnsi="OpenSymbol" w:cs="OpenSymbol" w:hint="default"/>
-        <w:rFonts w:cs="OpenSymbol"/>
-      </w:rPr>
-    </w:lvl>
-    <w:lvl w:ilvl="6">
-      <w:start w:val="1"/>
-      <w:numFmt w:val="bullet"/>
-      <w:lvlText w:val=""/>
-      <w:lvlJc w:val="left"/>
-      <w:pPr>
-        <w:tabs>
-          <w:tab w:val="num" w:pos="2880"/>
-        </w:tabs>
-        <w:ind w:left="2880" w:hanging="360"/>
-      </w:pPr>
-      <w:rPr>
-        <w:rFonts w:ascii="Symbol" w:hAnsi="Symbol" w:cs="Symbol" w:hint="default"/>
-        <w:rFonts w:cs="OpenSymbol"/>
-      </w:rPr>
-    </w:lvl>
-    <w:lvl w:ilvl="7">
-      <w:start w:val="1"/>
-      <w:numFmt w:val="bullet"/>
-      <w:lvlText w:val="◦"/>
-      <w:lvlJc w:val="left"/>
-      <w:pPr>
-        <w:tabs>
-          <w:tab w:val="num" w:pos="3240"/>
-        </w:tabs>
-        <w:ind w:left="3240" w:hanging="360"/>
-      </w:pPr>
-      <w:rPr>
-        <w:rFonts w:ascii="OpenSymbol" w:hAnsi="OpenSymbol" w:cs="OpenSymbol" w:hint="default"/>
-        <w:rFonts w:cs="OpenSymbol"/>
-      </w:rPr>
-    </w:lvl>
-    <w:lvl w:ilvl="8">
-      <w:start w:val="1"/>
-      <w:numFmt w:val="bullet"/>
-      <w:lvlText w:val="▪"/>
-      <w:lvlJc w:val="left"/>
-      <w:pPr>
-        <w:tabs>
-          <w:tab w:val="num" w:pos="3600"/>
-        </w:tabs>
-        <w:ind w:left="3600" w:hanging="360"/>
-      </w:pPr>
-      <w:rPr>
-        <w:rFonts w:ascii="OpenSymbol" w:hAnsi="OpenSymbol" w:cs="OpenSymbol" w:hint="default"/>
-        <w:rFonts w:cs="OpenSymbol"/>
-      </w:rPr>
-    </w:lvl>
-  </w:abstractNum>
   <w:abstractNum w:abstractNumId="4">
     <w:lvl w:ilvl="0">
       <w:start w:val="1"/>
@@ -5633,93 +5473,147 @@
   <w:abstractNum w:abstractNumId="17">
     <w:lvl w:ilvl="0">
       <w:start w:val="1"/>
-      <w:numFmt w:val="none"/>
-      <w:suff w:val="nothing"/>
-      <w:lvlText w:val=""/>
-      <w:lvlJc w:val="left"/>
-      <w:pPr>
-        <w:ind w:left="0" w:hanging="0"/>
-      </w:pPr>
+      <w:numFmt w:val="bullet"/>
+      <w:lvlText w:val=""/>
+      <w:lvlJc w:val="left"/>
+      <w:pPr>
+        <w:tabs>
+          <w:tab w:val="num" w:pos="720"/>
+        </w:tabs>
+        <w:ind w:left="720" w:hanging="360"/>
+      </w:pPr>
+      <w:rPr>
+        <w:rFonts w:ascii="Symbol" w:hAnsi="Symbol" w:cs="Symbol" w:hint="default"/>
+        <w:rFonts w:cs="OpenSymbol"/>
+      </w:rPr>
     </w:lvl>
     <w:lvl w:ilvl="1">
       <w:start w:val="1"/>
-      <w:numFmt w:val="none"/>
-      <w:suff w:val="nothing"/>
-      <w:lvlText w:val=""/>
-      <w:lvlJc w:val="left"/>
-      <w:pPr>
-        <w:ind w:left="0" w:hanging="0"/>
-      </w:pPr>
+      <w:numFmt w:val="bullet"/>
+      <w:lvlText w:val="◦"/>
+      <w:lvlJc w:val="left"/>
+      <w:pPr>
+        <w:tabs>
+          <w:tab w:val="num" w:pos="1080"/>
+        </w:tabs>
+        <w:ind w:left="1080" w:hanging="360"/>
+      </w:pPr>
+      <w:rPr>
+        <w:rFonts w:ascii="OpenSymbol" w:hAnsi="OpenSymbol" w:cs="OpenSymbol" w:hint="default"/>
+        <w:rFonts w:cs="OpenSymbol"/>
+      </w:rPr>
     </w:lvl>
     <w:lvl w:ilvl="2">
       <w:start w:val="1"/>
-      <w:numFmt w:val="none"/>
-      <w:suff w:val="nothing"/>
-      <w:lvlText w:val=""/>
-      <w:lvlJc w:val="left"/>
-      <w:pPr>
-        <w:ind w:left="0" w:hanging="0"/>
-      </w:pPr>
+      <w:numFmt w:val="bullet"/>
+      <w:lvlText w:val="▪"/>
+      <w:lvlJc w:val="left"/>
+      <w:pPr>
+        <w:tabs>
+          <w:tab w:val="num" w:pos="1440"/>
+        </w:tabs>
+        <w:ind w:left="1440" w:hanging="360"/>
+      </w:pPr>
+      <w:rPr>
+        <w:rFonts w:ascii="OpenSymbol" w:hAnsi="OpenSymbol" w:cs="OpenSymbol" w:hint="default"/>
+        <w:rFonts w:cs="OpenSymbol"/>
+      </w:rPr>
     </w:lvl>
     <w:lvl w:ilvl="3">
       <w:start w:val="1"/>
-      <w:numFmt w:val="none"/>
-      <w:suff w:val="nothing"/>
-      <w:lvlText w:val=""/>
-      <w:lvlJc w:val="left"/>
-      <w:pPr>
-        <w:ind w:left="0" w:hanging="0"/>
-      </w:pPr>
+      <w:numFmt w:val="bullet"/>
+      <w:lvlText w:val=""/>
+      <w:lvlJc w:val="left"/>
+      <w:pPr>
+        <w:tabs>
+          <w:tab w:val="num" w:pos="1800"/>
+        </w:tabs>
+        <w:ind w:left="1800" w:hanging="360"/>
+      </w:pPr>
+      <w:rPr>
+        <w:rFonts w:ascii="Symbol" w:hAnsi="Symbol" w:cs="Symbol" w:hint="default"/>
+        <w:rFonts w:cs="OpenSymbol"/>
+      </w:rPr>
     </w:lvl>
     <w:lvl w:ilvl="4">
       <w:start w:val="1"/>
-      <w:numFmt w:val="none"/>
-      <w:suff w:val="nothing"/>
-      <w:lvlText w:val=""/>
-      <w:lvlJc w:val="left"/>
-      <w:pPr>
-        <w:ind w:left="0" w:hanging="0"/>
-      </w:pPr>
+      <w:numFmt w:val="bullet"/>
+      <w:lvlText w:val="◦"/>
+      <w:lvlJc w:val="left"/>
+      <w:pPr>
+        <w:tabs>
+          <w:tab w:val="num" w:pos="2160"/>
+        </w:tabs>
+        <w:ind w:left="2160" w:hanging="360"/>
+      </w:pPr>
+      <w:rPr>
+        <w:rFonts w:ascii="OpenSymbol" w:hAnsi="OpenSymbol" w:cs="OpenSymbol" w:hint="default"/>
+        <w:rFonts w:cs="OpenSymbol"/>
+      </w:rPr>
     </w:lvl>
     <w:lvl w:ilvl="5">
       <w:start w:val="1"/>
-      <w:numFmt w:val="none"/>
-      <w:suff w:val="nothing"/>
-      <w:lvlText w:val=""/>
-      <w:lvlJc w:val="left"/>
-      <w:pPr>
-        <w:ind w:left="0" w:hanging="0"/>
-      </w:pPr>
+      <w:numFmt w:val="bullet"/>
+      <w:lvlText w:val="▪"/>
+      <w:lvlJc w:val="left"/>
+      <w:pPr>
+        <w:tabs>
+          <w:tab w:val="num" w:pos="2520"/>
+        </w:tabs>
+        <w:ind w:left="2520" w:hanging="360"/>
+      </w:pPr>
+      <w:rPr>
+        <w:rFonts w:ascii="OpenSymbol" w:hAnsi="OpenSymbol" w:cs="OpenSymbol" w:hint="default"/>
+        <w:rFonts w:cs="OpenSymbol"/>
+      </w:rPr>
     </w:lvl>
     <w:lvl w:ilvl="6">
       <w:start w:val="1"/>
-      <w:numFmt w:val="none"/>
-      <w:suff w:val="nothing"/>
-      <w:lvlText w:val=""/>
-      <w:lvlJc w:val="left"/>
-      <w:pPr>
-        <w:ind w:left="0" w:hanging="0"/>
-      </w:pPr>
+      <w:numFmt w:val="bullet"/>
+      <w:lvlText w:val=""/>
+      <w:lvlJc w:val="left"/>
+      <w:pPr>
+        <w:tabs>
+          <w:tab w:val="num" w:pos="2880"/>
+        </w:tabs>
+        <w:ind w:left="2880" w:hanging="360"/>
+      </w:pPr>
+      <w:rPr>
+        <w:rFonts w:ascii="Symbol" w:hAnsi="Symbol" w:cs="Symbol" w:hint="default"/>
+        <w:rFonts w:cs="OpenSymbol"/>
+      </w:rPr>
     </w:lvl>
     <w:lvl w:ilvl="7">
       <w:start w:val="1"/>
-      <w:numFmt w:val="none"/>
-      <w:suff w:val="nothing"/>
-      <w:lvlText w:val=""/>
-      <w:lvlJc w:val="left"/>
-      <w:pPr>
-        <w:ind w:left="0" w:hanging="0"/>
-      </w:pPr>
+      <w:numFmt w:val="bullet"/>
+      <w:lvlText w:val="◦"/>
+      <w:lvlJc w:val="left"/>
+      <w:pPr>
+        <w:tabs>
+          <w:tab w:val="num" w:pos="3240"/>
+        </w:tabs>
+        <w:ind w:left="3240" w:hanging="360"/>
+      </w:pPr>
+      <w:rPr>
+        <w:rFonts w:ascii="OpenSymbol" w:hAnsi="OpenSymbol" w:cs="OpenSymbol" w:hint="default"/>
+        <w:rFonts w:cs="OpenSymbol"/>
+      </w:rPr>
     </w:lvl>
     <w:lvl w:ilvl="8">
       <w:start w:val="1"/>
-      <w:numFmt w:val="none"/>
-      <w:suff w:val="nothing"/>
-      <w:lvlText w:val=""/>
-      <w:lvlJc w:val="left"/>
-      <w:pPr>
-        <w:ind w:left="0" w:hanging="0"/>
-      </w:pPr>
+      <w:numFmt w:val="bullet"/>
+      <w:lvlText w:val="▪"/>
+      <w:lvlJc w:val="left"/>
+      <w:pPr>
+        <w:tabs>
+          <w:tab w:val="num" w:pos="3600"/>
+        </w:tabs>
+        <w:ind w:left="3600" w:hanging="360"/>
+      </w:pPr>
+      <w:rPr>
+        <w:rFonts w:ascii="OpenSymbol" w:hAnsi="OpenSymbol" w:cs="OpenSymbol" w:hint="default"/>
+        <w:rFonts w:cs="OpenSymbol"/>
+      </w:rPr>
     </w:lvl>
   </w:abstractNum>
   <w:num w:numId="1">
@@ -5783,6 +5677,7 @@
       <w:rPr>
         <w:rFonts w:ascii="Liberation Serif" w:hAnsi="Liberation Serif" w:eastAsia="AR PL SungtiL GB" w:cs="Lohit Devanagari"/>
         <w:kern w:val="2"/>
+        <w:sz w:val="20"/>
         <w:szCs w:val="24"/>
         <w:lang w:val="en-GB" w:eastAsia="zh-CN" w:bidi="hi-IN"/>
       </w:rPr>
@@ -7759,6 +7654,951 @@
   </w:style>
   <w:style w:type="character" w:styleId="ListLabel486">
     <w:name w:val="ListLabel 486"/>
+    <w:qFormat/>
+    <w:rPr>
+      <w:rFonts w:cs="OpenSymbol"/>
+    </w:rPr>
+  </w:style>
+  <w:style w:type="character" w:styleId="ListLabel487">
+    <w:name w:val="ListLabel 487"/>
+    <w:qFormat/>
+    <w:rPr>
+      <w:rFonts w:cs="OpenSymbol"/>
+    </w:rPr>
+  </w:style>
+  <w:style w:type="character" w:styleId="ListLabel488">
+    <w:name w:val="ListLabel 488"/>
+    <w:qFormat/>
+    <w:rPr>
+      <w:rFonts w:cs="OpenSymbol"/>
+    </w:rPr>
+  </w:style>
+  <w:style w:type="character" w:styleId="ListLabel489">
+    <w:name w:val="ListLabel 489"/>
+    <w:qFormat/>
+    <w:rPr>
+      <w:rFonts w:cs="OpenSymbol"/>
+    </w:rPr>
+  </w:style>
+  <w:style w:type="character" w:styleId="ListLabel490">
+    <w:name w:val="ListLabel 490"/>
+    <w:qFormat/>
+    <w:rPr>
+      <w:rFonts w:cs="OpenSymbol"/>
+    </w:rPr>
+  </w:style>
+  <w:style w:type="character" w:styleId="ListLabel491">
+    <w:name w:val="ListLabel 491"/>
+    <w:qFormat/>
+    <w:rPr>
+      <w:rFonts w:cs="OpenSymbol"/>
+    </w:rPr>
+  </w:style>
+  <w:style w:type="character" w:styleId="ListLabel492">
+    <w:name w:val="ListLabel 492"/>
+    <w:qFormat/>
+    <w:rPr>
+      <w:rFonts w:cs="OpenSymbol"/>
+    </w:rPr>
+  </w:style>
+  <w:style w:type="character" w:styleId="ListLabel493">
+    <w:name w:val="ListLabel 493"/>
+    <w:qFormat/>
+    <w:rPr>
+      <w:rFonts w:cs="OpenSymbol"/>
+    </w:rPr>
+  </w:style>
+  <w:style w:type="character" w:styleId="ListLabel494">
+    <w:name w:val="ListLabel 494"/>
+    <w:qFormat/>
+    <w:rPr>
+      <w:rFonts w:cs="OpenSymbol"/>
+    </w:rPr>
+  </w:style>
+  <w:style w:type="character" w:styleId="ListLabel495">
+    <w:name w:val="ListLabel 495"/>
+    <w:qFormat/>
+    <w:rPr>
+      <w:rFonts w:cs="OpenSymbol"/>
+    </w:rPr>
+  </w:style>
+  <w:style w:type="character" w:styleId="ListLabel496">
+    <w:name w:val="ListLabel 496"/>
+    <w:qFormat/>
+    <w:rPr>
+      <w:rFonts w:ascii="Arial" w:hAnsi="Arial" w:cs="OpenSymbol"/>
+    </w:rPr>
+  </w:style>
+  <w:style w:type="character" w:styleId="ListLabel497">
+    <w:name w:val="ListLabel 497"/>
+    <w:qFormat/>
+    <w:rPr>
+      <w:rFonts w:cs="OpenSymbol"/>
+    </w:rPr>
+  </w:style>
+  <w:style w:type="character" w:styleId="ListLabel498">
+    <w:name w:val="ListLabel 498"/>
+    <w:qFormat/>
+    <w:rPr>
+      <w:rFonts w:cs="OpenSymbol"/>
+    </w:rPr>
+  </w:style>
+  <w:style w:type="character" w:styleId="ListLabel499">
+    <w:name w:val="ListLabel 499"/>
+    <w:qFormat/>
+    <w:rPr>
+      <w:rFonts w:cs="OpenSymbol"/>
+    </w:rPr>
+  </w:style>
+  <w:style w:type="character" w:styleId="ListLabel500">
+    <w:name w:val="ListLabel 500"/>
+    <w:qFormat/>
+    <w:rPr>
+      <w:rFonts w:cs="OpenSymbol"/>
+    </w:rPr>
+  </w:style>
+  <w:style w:type="character" w:styleId="ListLabel501">
+    <w:name w:val="ListLabel 501"/>
+    <w:qFormat/>
+    <w:rPr>
+      <w:rFonts w:cs="OpenSymbol"/>
+    </w:rPr>
+  </w:style>
+  <w:style w:type="character" w:styleId="ListLabel502">
+    <w:name w:val="ListLabel 502"/>
+    <w:qFormat/>
+    <w:rPr>
+      <w:rFonts w:cs="OpenSymbol"/>
+    </w:rPr>
+  </w:style>
+  <w:style w:type="character" w:styleId="ListLabel503">
+    <w:name w:val="ListLabel 503"/>
+    <w:qFormat/>
+    <w:rPr>
+      <w:rFonts w:cs="OpenSymbol"/>
+    </w:rPr>
+  </w:style>
+  <w:style w:type="character" w:styleId="ListLabel504">
+    <w:name w:val="ListLabel 504"/>
+    <w:qFormat/>
+    <w:rPr>
+      <w:rFonts w:cs="OpenSymbol"/>
+    </w:rPr>
+  </w:style>
+  <w:style w:type="character" w:styleId="ListLabel505">
+    <w:name w:val="ListLabel 505"/>
+    <w:qFormat/>
+    <w:rPr>
+      <w:rFonts w:ascii="Arial" w:hAnsi="Arial" w:cs="OpenSymbol"/>
+    </w:rPr>
+  </w:style>
+  <w:style w:type="character" w:styleId="ListLabel506">
+    <w:name w:val="ListLabel 506"/>
+    <w:qFormat/>
+    <w:rPr>
+      <w:rFonts w:cs="OpenSymbol"/>
+    </w:rPr>
+  </w:style>
+  <w:style w:type="character" w:styleId="ListLabel507">
+    <w:name w:val="ListLabel 507"/>
+    <w:qFormat/>
+    <w:rPr>
+      <w:rFonts w:cs="OpenSymbol"/>
+    </w:rPr>
+  </w:style>
+  <w:style w:type="character" w:styleId="ListLabel508">
+    <w:name w:val="ListLabel 508"/>
+    <w:qFormat/>
+    <w:rPr>
+      <w:rFonts w:cs="OpenSymbol"/>
+    </w:rPr>
+  </w:style>
+  <w:style w:type="character" w:styleId="ListLabel509">
+    <w:name w:val="ListLabel 509"/>
+    <w:qFormat/>
+    <w:rPr>
+      <w:rFonts w:cs="OpenSymbol"/>
+    </w:rPr>
+  </w:style>
+  <w:style w:type="character" w:styleId="ListLabel510">
+    <w:name w:val="ListLabel 510"/>
+    <w:qFormat/>
+    <w:rPr>
+      <w:rFonts w:cs="OpenSymbol"/>
+    </w:rPr>
+  </w:style>
+  <w:style w:type="character" w:styleId="ListLabel511">
+    <w:name w:val="ListLabel 511"/>
+    <w:qFormat/>
+    <w:rPr>
+      <w:rFonts w:cs="OpenSymbol"/>
+    </w:rPr>
+  </w:style>
+  <w:style w:type="character" w:styleId="ListLabel512">
+    <w:name w:val="ListLabel 512"/>
+    <w:qFormat/>
+    <w:rPr>
+      <w:rFonts w:cs="OpenSymbol"/>
+    </w:rPr>
+  </w:style>
+  <w:style w:type="character" w:styleId="ListLabel513">
+    <w:name w:val="ListLabel 513"/>
+    <w:qFormat/>
+    <w:rPr>
+      <w:rFonts w:cs="OpenSymbol"/>
+    </w:rPr>
+  </w:style>
+  <w:style w:type="character" w:styleId="ListLabel514">
+    <w:name w:val="ListLabel 514"/>
+    <w:qFormat/>
+    <w:rPr>
+      <w:rFonts w:ascii="Arial" w:hAnsi="Arial" w:cs="OpenSymbol"/>
+    </w:rPr>
+  </w:style>
+  <w:style w:type="character" w:styleId="ListLabel515">
+    <w:name w:val="ListLabel 515"/>
+    <w:qFormat/>
+    <w:rPr>
+      <w:rFonts w:cs="OpenSymbol"/>
+    </w:rPr>
+  </w:style>
+  <w:style w:type="character" w:styleId="ListLabel516">
+    <w:name w:val="ListLabel 516"/>
+    <w:qFormat/>
+    <w:rPr>
+      <w:rFonts w:cs="OpenSymbol"/>
+    </w:rPr>
+  </w:style>
+  <w:style w:type="character" w:styleId="ListLabel517">
+    <w:name w:val="ListLabel 517"/>
+    <w:qFormat/>
+    <w:rPr>
+      <w:rFonts w:cs="OpenSymbol"/>
+    </w:rPr>
+  </w:style>
+  <w:style w:type="character" w:styleId="ListLabel518">
+    <w:name w:val="ListLabel 518"/>
+    <w:qFormat/>
+    <w:rPr>
+      <w:rFonts w:cs="OpenSymbol"/>
+    </w:rPr>
+  </w:style>
+  <w:style w:type="character" w:styleId="ListLabel519">
+    <w:name w:val="ListLabel 519"/>
+    <w:qFormat/>
+    <w:rPr>
+      <w:rFonts w:cs="OpenSymbol"/>
+    </w:rPr>
+  </w:style>
+  <w:style w:type="character" w:styleId="ListLabel520">
+    <w:name w:val="ListLabel 520"/>
+    <w:qFormat/>
+    <w:rPr>
+      <w:rFonts w:cs="OpenSymbol"/>
+    </w:rPr>
+  </w:style>
+  <w:style w:type="character" w:styleId="ListLabel521">
+    <w:name w:val="ListLabel 521"/>
+    <w:qFormat/>
+    <w:rPr>
+      <w:rFonts w:cs="OpenSymbol"/>
+    </w:rPr>
+  </w:style>
+  <w:style w:type="character" w:styleId="ListLabel522">
+    <w:name w:val="ListLabel 522"/>
+    <w:qFormat/>
+    <w:rPr>
+      <w:rFonts w:cs="OpenSymbol"/>
+    </w:rPr>
+  </w:style>
+  <w:style w:type="character" w:styleId="ListLabel523">
+    <w:name w:val="ListLabel 523"/>
+    <w:qFormat/>
+    <w:rPr>
+      <w:rFonts w:ascii="Arial" w:hAnsi="Arial" w:cs="OpenSymbol"/>
+    </w:rPr>
+  </w:style>
+  <w:style w:type="character" w:styleId="ListLabel524">
+    <w:name w:val="ListLabel 524"/>
+    <w:qFormat/>
+    <w:rPr>
+      <w:rFonts w:cs="OpenSymbol"/>
+    </w:rPr>
+  </w:style>
+  <w:style w:type="character" w:styleId="ListLabel525">
+    <w:name w:val="ListLabel 525"/>
+    <w:qFormat/>
+    <w:rPr>
+      <w:rFonts w:cs="OpenSymbol"/>
+    </w:rPr>
+  </w:style>
+  <w:style w:type="character" w:styleId="ListLabel526">
+    <w:name w:val="ListLabel 526"/>
+    <w:qFormat/>
+    <w:rPr>
+      <w:rFonts w:cs="OpenSymbol"/>
+    </w:rPr>
+  </w:style>
+  <w:style w:type="character" w:styleId="ListLabel527">
+    <w:name w:val="ListLabel 527"/>
+    <w:qFormat/>
+    <w:rPr>
+      <w:rFonts w:cs="OpenSymbol"/>
+    </w:rPr>
+  </w:style>
+  <w:style w:type="character" w:styleId="ListLabel528">
+    <w:name w:val="ListLabel 528"/>
+    <w:qFormat/>
+    <w:rPr>
+      <w:rFonts w:cs="OpenSymbol"/>
+    </w:rPr>
+  </w:style>
+  <w:style w:type="character" w:styleId="ListLabel529">
+    <w:name w:val="ListLabel 529"/>
+    <w:qFormat/>
+    <w:rPr>
+      <w:rFonts w:cs="OpenSymbol"/>
+    </w:rPr>
+  </w:style>
+  <w:style w:type="character" w:styleId="ListLabel530">
+    <w:name w:val="ListLabel 530"/>
+    <w:qFormat/>
+    <w:rPr>
+      <w:rFonts w:cs="OpenSymbol"/>
+    </w:rPr>
+  </w:style>
+  <w:style w:type="character" w:styleId="ListLabel531">
+    <w:name w:val="ListLabel 531"/>
+    <w:qFormat/>
+    <w:rPr>
+      <w:rFonts w:cs="OpenSymbol"/>
+    </w:rPr>
+  </w:style>
+  <w:style w:type="character" w:styleId="ListLabel532">
+    <w:name w:val="ListLabel 532"/>
+    <w:qFormat/>
+    <w:rPr>
+      <w:rFonts w:ascii="Arial" w:hAnsi="Arial" w:cs="OpenSymbol"/>
+    </w:rPr>
+  </w:style>
+  <w:style w:type="character" w:styleId="ListLabel533">
+    <w:name w:val="ListLabel 533"/>
+    <w:qFormat/>
+    <w:rPr>
+      <w:rFonts w:cs="OpenSymbol"/>
+    </w:rPr>
+  </w:style>
+  <w:style w:type="character" w:styleId="ListLabel534">
+    <w:name w:val="ListLabel 534"/>
+    <w:qFormat/>
+    <w:rPr>
+      <w:rFonts w:cs="OpenSymbol"/>
+    </w:rPr>
+  </w:style>
+  <w:style w:type="character" w:styleId="ListLabel535">
+    <w:name w:val="ListLabel 535"/>
+    <w:qFormat/>
+    <w:rPr>
+      <w:rFonts w:cs="OpenSymbol"/>
+    </w:rPr>
+  </w:style>
+  <w:style w:type="character" w:styleId="ListLabel536">
+    <w:name w:val="ListLabel 536"/>
+    <w:qFormat/>
+    <w:rPr>
+      <w:rFonts w:cs="OpenSymbol"/>
+    </w:rPr>
+  </w:style>
+  <w:style w:type="character" w:styleId="ListLabel537">
+    <w:name w:val="ListLabel 537"/>
+    <w:qFormat/>
+    <w:rPr>
+      <w:rFonts w:cs="OpenSymbol"/>
+    </w:rPr>
+  </w:style>
+  <w:style w:type="character" w:styleId="ListLabel538">
+    <w:name w:val="ListLabel 538"/>
+    <w:qFormat/>
+    <w:rPr>
+      <w:rFonts w:cs="OpenSymbol"/>
+    </w:rPr>
+  </w:style>
+  <w:style w:type="character" w:styleId="ListLabel539">
+    <w:name w:val="ListLabel 539"/>
+    <w:qFormat/>
+    <w:rPr>
+      <w:rFonts w:cs="OpenSymbol"/>
+    </w:rPr>
+  </w:style>
+  <w:style w:type="character" w:styleId="ListLabel540">
+    <w:name w:val="ListLabel 540"/>
+    <w:qFormat/>
+    <w:rPr>
+      <w:rFonts w:cs="OpenSymbol"/>
+    </w:rPr>
+  </w:style>
+  <w:style w:type="character" w:styleId="ListLabel541">
+    <w:name w:val="ListLabel 541"/>
+    <w:qFormat/>
+    <w:rPr>
+      <w:rFonts w:cs="OpenSymbol"/>
+    </w:rPr>
+  </w:style>
+  <w:style w:type="character" w:styleId="ListLabel542">
+    <w:name w:val="ListLabel 542"/>
+    <w:qFormat/>
+    <w:rPr>
+      <w:rFonts w:cs="OpenSymbol"/>
+    </w:rPr>
+  </w:style>
+  <w:style w:type="character" w:styleId="ListLabel543">
+    <w:name w:val="ListLabel 543"/>
+    <w:qFormat/>
+    <w:rPr>
+      <w:rFonts w:cs="OpenSymbol"/>
+    </w:rPr>
+  </w:style>
+  <w:style w:type="character" w:styleId="ListLabel544">
+    <w:name w:val="ListLabel 544"/>
+    <w:qFormat/>
+    <w:rPr>
+      <w:rFonts w:cs="OpenSymbol"/>
+    </w:rPr>
+  </w:style>
+  <w:style w:type="character" w:styleId="ListLabel545">
+    <w:name w:val="ListLabel 545"/>
+    <w:qFormat/>
+    <w:rPr>
+      <w:rFonts w:cs="OpenSymbol"/>
+    </w:rPr>
+  </w:style>
+  <w:style w:type="character" w:styleId="ListLabel546">
+    <w:name w:val="ListLabel 546"/>
+    <w:qFormat/>
+    <w:rPr>
+      <w:rFonts w:cs="OpenSymbol"/>
+    </w:rPr>
+  </w:style>
+  <w:style w:type="character" w:styleId="ListLabel547">
+    <w:name w:val="ListLabel 547"/>
+    <w:qFormat/>
+    <w:rPr>
+      <w:rFonts w:cs="OpenSymbol"/>
+    </w:rPr>
+  </w:style>
+  <w:style w:type="character" w:styleId="ListLabel548">
+    <w:name w:val="ListLabel 548"/>
+    <w:qFormat/>
+    <w:rPr>
+      <w:rFonts w:cs="OpenSymbol"/>
+    </w:rPr>
+  </w:style>
+  <w:style w:type="character" w:styleId="ListLabel549">
+    <w:name w:val="ListLabel 549"/>
+    <w:qFormat/>
+    <w:rPr>
+      <w:rFonts w:cs="OpenSymbol"/>
+    </w:rPr>
+  </w:style>
+  <w:style w:type="character" w:styleId="ListLabel550">
+    <w:name w:val="ListLabel 550"/>
+    <w:qFormat/>
+    <w:rPr>
+      <w:rFonts w:ascii="Arial" w:hAnsi="Arial" w:cs="OpenSymbol"/>
+    </w:rPr>
+  </w:style>
+  <w:style w:type="character" w:styleId="ListLabel551">
+    <w:name w:val="ListLabel 551"/>
+    <w:qFormat/>
+    <w:rPr>
+      <w:rFonts w:cs="OpenSymbol"/>
+    </w:rPr>
+  </w:style>
+  <w:style w:type="character" w:styleId="ListLabel552">
+    <w:name w:val="ListLabel 552"/>
+    <w:qFormat/>
+    <w:rPr>
+      <w:rFonts w:cs="OpenSymbol"/>
+    </w:rPr>
+  </w:style>
+  <w:style w:type="character" w:styleId="ListLabel553">
+    <w:name w:val="ListLabel 553"/>
+    <w:qFormat/>
+    <w:rPr>
+      <w:rFonts w:cs="OpenSymbol"/>
+    </w:rPr>
+  </w:style>
+  <w:style w:type="character" w:styleId="ListLabel554">
+    <w:name w:val="ListLabel 554"/>
+    <w:qFormat/>
+    <w:rPr>
+      <w:rFonts w:cs="OpenSymbol"/>
+    </w:rPr>
+  </w:style>
+  <w:style w:type="character" w:styleId="ListLabel555">
+    <w:name w:val="ListLabel 555"/>
+    <w:qFormat/>
+    <w:rPr>
+      <w:rFonts w:cs="OpenSymbol"/>
+    </w:rPr>
+  </w:style>
+  <w:style w:type="character" w:styleId="ListLabel556">
+    <w:name w:val="ListLabel 556"/>
+    <w:qFormat/>
+    <w:rPr>
+      <w:rFonts w:cs="OpenSymbol"/>
+    </w:rPr>
+  </w:style>
+  <w:style w:type="character" w:styleId="ListLabel557">
+    <w:name w:val="ListLabel 557"/>
+    <w:qFormat/>
+    <w:rPr>
+      <w:rFonts w:cs="OpenSymbol"/>
+    </w:rPr>
+  </w:style>
+  <w:style w:type="character" w:styleId="ListLabel558">
+    <w:name w:val="ListLabel 558"/>
+    <w:qFormat/>
+    <w:rPr>
+      <w:rFonts w:cs="OpenSymbol"/>
+    </w:rPr>
+  </w:style>
+  <w:style w:type="character" w:styleId="ListLabel559">
+    <w:name w:val="ListLabel 559"/>
+    <w:qFormat/>
+    <w:rPr>
+      <w:rFonts w:ascii="Arial" w:hAnsi="Arial" w:cs="OpenSymbol"/>
+    </w:rPr>
+  </w:style>
+  <w:style w:type="character" w:styleId="ListLabel560">
+    <w:name w:val="ListLabel 560"/>
+    <w:qFormat/>
+    <w:rPr>
+      <w:rFonts w:cs="OpenSymbol"/>
+    </w:rPr>
+  </w:style>
+  <w:style w:type="character" w:styleId="ListLabel561">
+    <w:name w:val="ListLabel 561"/>
+    <w:qFormat/>
+    <w:rPr>
+      <w:rFonts w:cs="OpenSymbol"/>
+    </w:rPr>
+  </w:style>
+  <w:style w:type="character" w:styleId="ListLabel562">
+    <w:name w:val="ListLabel 562"/>
+    <w:qFormat/>
+    <w:rPr>
+      <w:rFonts w:cs="OpenSymbol"/>
+    </w:rPr>
+  </w:style>
+  <w:style w:type="character" w:styleId="ListLabel563">
+    <w:name w:val="ListLabel 563"/>
+    <w:qFormat/>
+    <w:rPr>
+      <w:rFonts w:cs="OpenSymbol"/>
+    </w:rPr>
+  </w:style>
+  <w:style w:type="character" w:styleId="ListLabel564">
+    <w:name w:val="ListLabel 564"/>
+    <w:qFormat/>
+    <w:rPr>
+      <w:rFonts w:cs="OpenSymbol"/>
+    </w:rPr>
+  </w:style>
+  <w:style w:type="character" w:styleId="ListLabel565">
+    <w:name w:val="ListLabel 565"/>
+    <w:qFormat/>
+    <w:rPr>
+      <w:rFonts w:cs="OpenSymbol"/>
+    </w:rPr>
+  </w:style>
+  <w:style w:type="character" w:styleId="ListLabel566">
+    <w:name w:val="ListLabel 566"/>
+    <w:qFormat/>
+    <w:rPr>
+      <w:rFonts w:cs="OpenSymbol"/>
+    </w:rPr>
+  </w:style>
+  <w:style w:type="character" w:styleId="ListLabel567">
+    <w:name w:val="ListLabel 567"/>
+    <w:qFormat/>
+    <w:rPr>
+      <w:rFonts w:cs="OpenSymbol"/>
+    </w:rPr>
+  </w:style>
+  <w:style w:type="character" w:styleId="ListLabel568">
+    <w:name w:val="ListLabel 568"/>
+    <w:qFormat/>
+    <w:rPr>
+      <w:rFonts w:ascii="Arial" w:hAnsi="Arial" w:cs="OpenSymbol"/>
+    </w:rPr>
+  </w:style>
+  <w:style w:type="character" w:styleId="ListLabel569">
+    <w:name w:val="ListLabel 569"/>
+    <w:qFormat/>
+    <w:rPr>
+      <w:rFonts w:cs="OpenSymbol"/>
+    </w:rPr>
+  </w:style>
+  <w:style w:type="character" w:styleId="ListLabel570">
+    <w:name w:val="ListLabel 570"/>
+    <w:qFormat/>
+    <w:rPr>
+      <w:rFonts w:cs="OpenSymbol"/>
+    </w:rPr>
+  </w:style>
+  <w:style w:type="character" w:styleId="ListLabel571">
+    <w:name w:val="ListLabel 571"/>
+    <w:qFormat/>
+    <w:rPr>
+      <w:rFonts w:cs="OpenSymbol"/>
+    </w:rPr>
+  </w:style>
+  <w:style w:type="character" w:styleId="ListLabel572">
+    <w:name w:val="ListLabel 572"/>
+    <w:qFormat/>
+    <w:rPr>
+      <w:rFonts w:cs="OpenSymbol"/>
+    </w:rPr>
+  </w:style>
+  <w:style w:type="character" w:styleId="ListLabel573">
+    <w:name w:val="ListLabel 573"/>
+    <w:qFormat/>
+    <w:rPr>
+      <w:rFonts w:cs="OpenSymbol"/>
+    </w:rPr>
+  </w:style>
+  <w:style w:type="character" w:styleId="ListLabel574">
+    <w:name w:val="ListLabel 574"/>
+    <w:qFormat/>
+    <w:rPr>
+      <w:rFonts w:cs="OpenSymbol"/>
+    </w:rPr>
+  </w:style>
+  <w:style w:type="character" w:styleId="ListLabel575">
+    <w:name w:val="ListLabel 575"/>
+    <w:qFormat/>
+    <w:rPr>
+      <w:rFonts w:cs="OpenSymbol"/>
+    </w:rPr>
+  </w:style>
+  <w:style w:type="character" w:styleId="ListLabel576">
+    <w:name w:val="ListLabel 576"/>
+    <w:qFormat/>
+    <w:rPr>
+      <w:rFonts w:cs="OpenSymbol"/>
+    </w:rPr>
+  </w:style>
+  <w:style w:type="character" w:styleId="ListLabel577">
+    <w:name w:val="ListLabel 577"/>
+    <w:qFormat/>
+    <w:rPr>
+      <w:rFonts w:ascii="Arial" w:hAnsi="Arial" w:cs="OpenSymbol"/>
+    </w:rPr>
+  </w:style>
+  <w:style w:type="character" w:styleId="ListLabel578">
+    <w:name w:val="ListLabel 578"/>
+    <w:qFormat/>
+    <w:rPr>
+      <w:rFonts w:cs="OpenSymbol"/>
+    </w:rPr>
+  </w:style>
+  <w:style w:type="character" w:styleId="ListLabel579">
+    <w:name w:val="ListLabel 579"/>
+    <w:qFormat/>
+    <w:rPr>
+      <w:rFonts w:cs="OpenSymbol"/>
+    </w:rPr>
+  </w:style>
+  <w:style w:type="character" w:styleId="ListLabel580">
+    <w:name w:val="ListLabel 580"/>
+    <w:qFormat/>
+    <w:rPr>
+      <w:rFonts w:cs="OpenSymbol"/>
+    </w:rPr>
+  </w:style>
+  <w:style w:type="character" w:styleId="ListLabel581">
+    <w:name w:val="ListLabel 581"/>
+    <w:qFormat/>
+    <w:rPr>
+      <w:rFonts w:cs="OpenSymbol"/>
+    </w:rPr>
+  </w:style>
+  <w:style w:type="character" w:styleId="ListLabel582">
+    <w:name w:val="ListLabel 582"/>
+    <w:qFormat/>
+    <w:rPr>
+      <w:rFonts w:cs="OpenSymbol"/>
+    </w:rPr>
+  </w:style>
+  <w:style w:type="character" w:styleId="ListLabel583">
+    <w:name w:val="ListLabel 583"/>
+    <w:qFormat/>
+    <w:rPr>
+      <w:rFonts w:cs="OpenSymbol"/>
+    </w:rPr>
+  </w:style>
+  <w:style w:type="character" w:styleId="ListLabel584">
+    <w:name w:val="ListLabel 584"/>
+    <w:qFormat/>
+    <w:rPr>
+      <w:rFonts w:cs="OpenSymbol"/>
+    </w:rPr>
+  </w:style>
+  <w:style w:type="character" w:styleId="ListLabel585">
+    <w:name w:val="ListLabel 585"/>
+    <w:qFormat/>
+    <w:rPr>
+      <w:rFonts w:cs="OpenSymbol"/>
+    </w:rPr>
+  </w:style>
+  <w:style w:type="character" w:styleId="ListLabel586">
+    <w:name w:val="ListLabel 586"/>
+    <w:qFormat/>
+    <w:rPr>
+      <w:rFonts w:ascii="Arial" w:hAnsi="Arial" w:cs="OpenSymbol"/>
+    </w:rPr>
+  </w:style>
+  <w:style w:type="character" w:styleId="ListLabel587">
+    <w:name w:val="ListLabel 587"/>
+    <w:qFormat/>
+    <w:rPr>
+      <w:rFonts w:cs="OpenSymbol"/>
+    </w:rPr>
+  </w:style>
+  <w:style w:type="character" w:styleId="ListLabel588">
+    <w:name w:val="ListLabel 588"/>
+    <w:qFormat/>
+    <w:rPr>
+      <w:rFonts w:cs="OpenSymbol"/>
+    </w:rPr>
+  </w:style>
+  <w:style w:type="character" w:styleId="ListLabel589">
+    <w:name w:val="ListLabel 589"/>
+    <w:qFormat/>
+    <w:rPr>
+      <w:rFonts w:cs="OpenSymbol"/>
+    </w:rPr>
+  </w:style>
+  <w:style w:type="character" w:styleId="ListLabel590">
+    <w:name w:val="ListLabel 590"/>
+    <w:qFormat/>
+    <w:rPr>
+      <w:rFonts w:cs="OpenSymbol"/>
+    </w:rPr>
+  </w:style>
+  <w:style w:type="character" w:styleId="ListLabel591">
+    <w:name w:val="ListLabel 591"/>
+    <w:qFormat/>
+    <w:rPr>
+      <w:rFonts w:cs="OpenSymbol"/>
+    </w:rPr>
+  </w:style>
+  <w:style w:type="character" w:styleId="ListLabel592">
+    <w:name w:val="ListLabel 592"/>
+    <w:qFormat/>
+    <w:rPr>
+      <w:rFonts w:cs="OpenSymbol"/>
+    </w:rPr>
+  </w:style>
+  <w:style w:type="character" w:styleId="ListLabel593">
+    <w:name w:val="ListLabel 593"/>
+    <w:qFormat/>
+    <w:rPr>
+      <w:rFonts w:cs="OpenSymbol"/>
+    </w:rPr>
+  </w:style>
+  <w:style w:type="character" w:styleId="ListLabel594">
+    <w:name w:val="ListLabel 594"/>
+    <w:qFormat/>
+    <w:rPr>
+      <w:rFonts w:cs="OpenSymbol"/>
+    </w:rPr>
+  </w:style>
+  <w:style w:type="character" w:styleId="ListLabel595">
+    <w:name w:val="ListLabel 595"/>
+    <w:qFormat/>
+    <w:rPr>
+      <w:rFonts w:cs="OpenSymbol"/>
+    </w:rPr>
+  </w:style>
+  <w:style w:type="character" w:styleId="ListLabel596">
+    <w:name w:val="ListLabel 596"/>
+    <w:qFormat/>
+    <w:rPr>
+      <w:rFonts w:cs="OpenSymbol"/>
+    </w:rPr>
+  </w:style>
+  <w:style w:type="character" w:styleId="ListLabel597">
+    <w:name w:val="ListLabel 597"/>
+    <w:qFormat/>
+    <w:rPr>
+      <w:rFonts w:cs="OpenSymbol"/>
+    </w:rPr>
+  </w:style>
+  <w:style w:type="character" w:styleId="ListLabel598">
+    <w:name w:val="ListLabel 598"/>
+    <w:qFormat/>
+    <w:rPr>
+      <w:rFonts w:cs="OpenSymbol"/>
+    </w:rPr>
+  </w:style>
+  <w:style w:type="character" w:styleId="ListLabel599">
+    <w:name w:val="ListLabel 599"/>
+    <w:qFormat/>
+    <w:rPr>
+      <w:rFonts w:cs="OpenSymbol"/>
+    </w:rPr>
+  </w:style>
+  <w:style w:type="character" w:styleId="ListLabel600">
+    <w:name w:val="ListLabel 600"/>
+    <w:qFormat/>
+    <w:rPr>
+      <w:rFonts w:cs="OpenSymbol"/>
+    </w:rPr>
+  </w:style>
+  <w:style w:type="character" w:styleId="ListLabel601">
+    <w:name w:val="ListLabel 601"/>
+    <w:qFormat/>
+    <w:rPr>
+      <w:rFonts w:cs="OpenSymbol"/>
+    </w:rPr>
+  </w:style>
+  <w:style w:type="character" w:styleId="ListLabel602">
+    <w:name w:val="ListLabel 602"/>
+    <w:qFormat/>
+    <w:rPr>
+      <w:rFonts w:cs="OpenSymbol"/>
+    </w:rPr>
+  </w:style>
+  <w:style w:type="character" w:styleId="ListLabel603">
+    <w:name w:val="ListLabel 603"/>
+    <w:qFormat/>
+    <w:rPr>
+      <w:rFonts w:cs="OpenSymbol"/>
+    </w:rPr>
+  </w:style>
+  <w:style w:type="character" w:styleId="ListLabel604">
+    <w:name w:val="ListLabel 604"/>
+    <w:qFormat/>
+    <w:rPr>
+      <w:rFonts w:cs="OpenSymbol"/>
+    </w:rPr>
+  </w:style>
+  <w:style w:type="character" w:styleId="ListLabel605">
+    <w:name w:val="ListLabel 605"/>
+    <w:qFormat/>
+    <w:rPr>
+      <w:rFonts w:cs="OpenSymbol"/>
+    </w:rPr>
+  </w:style>
+  <w:style w:type="character" w:styleId="ListLabel606">
+    <w:name w:val="ListLabel 606"/>
+    <w:qFormat/>
+    <w:rPr>
+      <w:rFonts w:cs="OpenSymbol"/>
+    </w:rPr>
+  </w:style>
+  <w:style w:type="character" w:styleId="ListLabel607">
+    <w:name w:val="ListLabel 607"/>
+    <w:qFormat/>
+    <w:rPr>
+      <w:rFonts w:cs="OpenSymbol"/>
+    </w:rPr>
+  </w:style>
+  <w:style w:type="character" w:styleId="ListLabel608">
+    <w:name w:val="ListLabel 608"/>
+    <w:qFormat/>
+    <w:rPr>
+      <w:rFonts w:cs="OpenSymbol"/>
+    </w:rPr>
+  </w:style>
+  <w:style w:type="character" w:styleId="ListLabel609">
+    <w:name w:val="ListLabel 609"/>
+    <w:qFormat/>
+    <w:rPr>
+      <w:rFonts w:cs="OpenSymbol"/>
+    </w:rPr>
+  </w:style>
+  <w:style w:type="character" w:styleId="ListLabel610">
+    <w:name w:val="ListLabel 610"/>
+    <w:qFormat/>
+    <w:rPr>
+      <w:rFonts w:cs="OpenSymbol"/>
+    </w:rPr>
+  </w:style>
+  <w:style w:type="character" w:styleId="ListLabel611">
+    <w:name w:val="ListLabel 611"/>
+    <w:qFormat/>
+    <w:rPr>
+      <w:rFonts w:cs="OpenSymbol"/>
+    </w:rPr>
+  </w:style>
+  <w:style w:type="character" w:styleId="ListLabel612">
+    <w:name w:val="ListLabel 612"/>
+    <w:qFormat/>
+    <w:rPr>
+      <w:rFonts w:cs="OpenSymbol"/>
+    </w:rPr>
+  </w:style>
+  <w:style w:type="character" w:styleId="ListLabel613">
+    <w:name w:val="ListLabel 613"/>
+    <w:qFormat/>
+    <w:rPr>
+      <w:rFonts w:cs="OpenSymbol"/>
+    </w:rPr>
+  </w:style>
+  <w:style w:type="character" w:styleId="ListLabel614">
+    <w:name w:val="ListLabel 614"/>
+    <w:qFormat/>
+    <w:rPr>
+      <w:rFonts w:cs="OpenSymbol"/>
+    </w:rPr>
+  </w:style>
+  <w:style w:type="character" w:styleId="ListLabel615">
+    <w:name w:val="ListLabel 615"/>
+    <w:qFormat/>
+    <w:rPr>
+      <w:rFonts w:cs="OpenSymbol"/>
+    </w:rPr>
+  </w:style>
+  <w:style w:type="character" w:styleId="ListLabel616">
+    <w:name w:val="ListLabel 616"/>
+    <w:qFormat/>
+    <w:rPr>
+      <w:rFonts w:cs="OpenSymbol"/>
+    </w:rPr>
+  </w:style>
+  <w:style w:type="character" w:styleId="ListLabel617">
+    <w:name w:val="ListLabel 617"/>
+    <w:qFormat/>
+    <w:rPr>
+      <w:rFonts w:cs="OpenSymbol"/>
+    </w:rPr>
+  </w:style>
+  <w:style w:type="character" w:styleId="ListLabel618">
+    <w:name w:val="ListLabel 618"/>
+    <w:qFormat/>
+    <w:rPr>
+      <w:rFonts w:cs="OpenSymbol"/>
+    </w:rPr>
+  </w:style>
+  <w:style w:type="character" w:styleId="ListLabel619">
+    <w:name w:val="ListLabel 619"/>
+    <w:qFormat/>
+    <w:rPr>
+      <w:rFonts w:cs="OpenSymbol"/>
+    </w:rPr>
+  </w:style>
+  <w:style w:type="character" w:styleId="ListLabel620">
+    <w:name w:val="ListLabel 620"/>
+    <w:qFormat/>
+    <w:rPr>
+      <w:rFonts w:cs="OpenSymbol"/>
+    </w:rPr>
+  </w:style>
+  <w:style w:type="character" w:styleId="ListLabel621">
+    <w:name w:val="ListLabel 621"/>
     <w:qFormat/>
     <w:rPr>
       <w:rFonts w:cs="OpenSymbol"/>

</xml_diff>